<commit_message>
Function game and jdbc
</commit_message>
<xml_diff>
--- a/Cube-roll-info.docx
+++ b/Cube-roll-info.docx
@@ -12,15 +12,71 @@
           <w14:ligatures w14:val="none"/>
         </w:rPr>
       </w:pPr>
-      <w:r>
-        <w:rPr>
-          <w:rFonts w:ascii="Segoe UI" w:eastAsia="Times New Roman" w:hAnsi="Segoe UI" w:cs="Segoe UI"/>
-          <w:kern w:val="0"/>
-          <w:sz w:val="24"/>
-          <w:szCs w:val="24"/>
-          <w14:ligatures w14:val="none"/>
-        </w:rPr>
-        <w:t>Generovanie herného poľa:</w:t>
+      <w:proofErr w:type="spellStart"/>
+      <w:r>
+        <w:rPr>
+          <w:rFonts w:ascii="Segoe UI" w:eastAsia="Times New Roman" w:hAnsi="Segoe UI" w:cs="Segoe UI"/>
+          <w:kern w:val="0"/>
+          <w:sz w:val="24"/>
+          <w:szCs w:val="24"/>
+          <w14:ligatures w14:val="none"/>
+        </w:rPr>
+        <w:t>Generovanie</w:t>
+      </w:r>
+      <w:proofErr w:type="spellEnd"/>
+      <w:r>
+        <w:rPr>
+          <w:rFonts w:ascii="Segoe UI" w:eastAsia="Times New Roman" w:hAnsi="Segoe UI" w:cs="Segoe UI"/>
+          <w:kern w:val="0"/>
+          <w:sz w:val="24"/>
+          <w:szCs w:val="24"/>
+          <w14:ligatures w14:val="none"/>
+        </w:rPr>
+        <w:t xml:space="preserve"> </w:t>
+      </w:r>
+      <w:proofErr w:type="spellStart"/>
+      <w:r>
+        <w:rPr>
+          <w:rFonts w:ascii="Segoe UI" w:eastAsia="Times New Roman" w:hAnsi="Segoe UI" w:cs="Segoe UI"/>
+          <w:kern w:val="0"/>
+          <w:sz w:val="24"/>
+          <w:szCs w:val="24"/>
+          <w14:ligatures w14:val="none"/>
+        </w:rPr>
+        <w:t>herného</w:t>
+      </w:r>
+      <w:proofErr w:type="spellEnd"/>
+      <w:r>
+        <w:rPr>
+          <w:rFonts w:ascii="Segoe UI" w:eastAsia="Times New Roman" w:hAnsi="Segoe UI" w:cs="Segoe UI"/>
+          <w:kern w:val="0"/>
+          <w:sz w:val="24"/>
+          <w:szCs w:val="24"/>
+          <w14:ligatures w14:val="none"/>
+        </w:rPr>
+        <w:t xml:space="preserve"> </w:t>
+      </w:r>
+      <w:proofErr w:type="spellStart"/>
+      <w:r>
+        <w:rPr>
+          <w:rFonts w:ascii="Segoe UI" w:eastAsia="Times New Roman" w:hAnsi="Segoe UI" w:cs="Segoe UI"/>
+          <w:kern w:val="0"/>
+          <w:sz w:val="24"/>
+          <w:szCs w:val="24"/>
+          <w14:ligatures w14:val="none"/>
+        </w:rPr>
+        <w:t>poľa</w:t>
+      </w:r>
+      <w:proofErr w:type="spellEnd"/>
+      <w:r>
+        <w:rPr>
+          <w:rFonts w:ascii="Segoe UI" w:eastAsia="Times New Roman" w:hAnsi="Segoe UI" w:cs="Segoe UI"/>
+          <w:kern w:val="0"/>
+          <w:sz w:val="24"/>
+          <w:szCs w:val="24"/>
+          <w14:ligatures w14:val="none"/>
+        </w:rPr>
+        <w:t>:</w:t>
       </w:r>
     </w:p>
     <w:p>
@@ -38,16 +94,29 @@
           <w14:ligatures w14:val="none"/>
         </w:rPr>
       </w:pPr>
-      <w:r>
-        <w:rPr>
-          <w:rFonts w:ascii="Segoe UI" w:eastAsia="Times New Roman" w:hAnsi="Segoe UI" w:cs="Segoe UI"/>
-          <w:kern w:val="0"/>
-          <w:sz w:val="24"/>
-          <w:szCs w:val="24"/>
-          <w14:ligatures w14:val="none"/>
-        </w:rPr>
-        <w:t xml:space="preserve">Herné pole je </w:t>
-      </w:r>
+      <w:proofErr w:type="spellStart"/>
+      <w:r>
+        <w:rPr>
+          <w:rFonts w:ascii="Segoe UI" w:eastAsia="Times New Roman" w:hAnsi="Segoe UI" w:cs="Segoe UI"/>
+          <w:kern w:val="0"/>
+          <w:sz w:val="24"/>
+          <w:szCs w:val="24"/>
+          <w14:ligatures w14:val="none"/>
+        </w:rPr>
+        <w:t>Herné</w:t>
+      </w:r>
+      <w:proofErr w:type="spellEnd"/>
+      <w:r>
+        <w:rPr>
+          <w:rFonts w:ascii="Segoe UI" w:eastAsia="Times New Roman" w:hAnsi="Segoe UI" w:cs="Segoe UI"/>
+          <w:kern w:val="0"/>
+          <w:sz w:val="24"/>
+          <w:szCs w:val="24"/>
+          <w14:ligatures w14:val="none"/>
+        </w:rPr>
+        <w:t xml:space="preserve"> pole je </w:t>
+      </w:r>
+      <w:proofErr w:type="spellStart"/>
       <w:r>
         <w:rPr>
           <w:rFonts w:ascii="Segoe UI" w:eastAsia="Times New Roman" w:hAnsi="Segoe UI" w:cs="Segoe UI"/>
@@ -58,25 +127,170 @@
         </w:rPr>
         <w:t>draha</w:t>
       </w:r>
-      <w:r>
-        <w:rPr>
-          <w:rFonts w:ascii="Segoe UI" w:eastAsia="Times New Roman" w:hAnsi="Segoe UI" w:cs="Segoe UI"/>
-          <w:kern w:val="0"/>
-          <w:sz w:val="24"/>
-          <w:szCs w:val="24"/>
-          <w14:ligatures w14:val="none"/>
-        </w:rPr>
-        <w:t>, ktorá má farby na</w:t>
-      </w:r>
-      <w:r>
-        <w:rPr>
-          <w:rFonts w:ascii="Segoe UI" w:eastAsia="Times New Roman" w:hAnsi="Segoe UI" w:cs="Segoe UI"/>
-          <w:kern w:val="0"/>
-          <w:sz w:val="24"/>
-          <w:szCs w:val="24"/>
-          <w14:ligatures w14:val="none"/>
-        </w:rPr>
-        <w:t xml:space="preserve"> niektorych polickach farbu.</w:t>
+      <w:proofErr w:type="spellEnd"/>
+      <w:r>
+        <w:rPr>
+          <w:rFonts w:ascii="Segoe UI" w:eastAsia="Times New Roman" w:hAnsi="Segoe UI" w:cs="Segoe UI"/>
+          <w:kern w:val="0"/>
+          <w:sz w:val="24"/>
+          <w:szCs w:val="24"/>
+          <w14:ligatures w14:val="none"/>
+        </w:rPr>
+        <w:t xml:space="preserve">, </w:t>
+      </w:r>
+      <w:proofErr w:type="spellStart"/>
+      <w:r>
+        <w:rPr>
+          <w:rFonts w:ascii="Segoe UI" w:eastAsia="Times New Roman" w:hAnsi="Segoe UI" w:cs="Segoe UI"/>
+          <w:kern w:val="0"/>
+          <w:sz w:val="24"/>
+          <w:szCs w:val="24"/>
+          <w14:ligatures w14:val="none"/>
+        </w:rPr>
+        <w:t>ktorá</w:t>
+      </w:r>
+      <w:proofErr w:type="spellEnd"/>
+      <w:r>
+        <w:rPr>
+          <w:rFonts w:ascii="Segoe UI" w:eastAsia="Times New Roman" w:hAnsi="Segoe UI" w:cs="Segoe UI"/>
+          <w:kern w:val="0"/>
+          <w:sz w:val="24"/>
+          <w:szCs w:val="24"/>
+          <w14:ligatures w14:val="none"/>
+        </w:rPr>
+        <w:t xml:space="preserve"> </w:t>
+      </w:r>
+      <w:proofErr w:type="spellStart"/>
+      <w:r>
+        <w:rPr>
+          <w:rFonts w:ascii="Segoe UI" w:eastAsia="Times New Roman" w:hAnsi="Segoe UI" w:cs="Segoe UI"/>
+          <w:kern w:val="0"/>
+          <w:sz w:val="24"/>
+          <w:szCs w:val="24"/>
+          <w14:ligatures w14:val="none"/>
+        </w:rPr>
+        <w:t>má</w:t>
+      </w:r>
+      <w:proofErr w:type="spellEnd"/>
+      <w:r>
+        <w:rPr>
+          <w:rFonts w:ascii="Segoe UI" w:eastAsia="Times New Roman" w:hAnsi="Segoe UI" w:cs="Segoe UI"/>
+          <w:kern w:val="0"/>
+          <w:sz w:val="24"/>
+          <w:szCs w:val="24"/>
+          <w14:ligatures w14:val="none"/>
+        </w:rPr>
+        <w:t xml:space="preserve"> </w:t>
+      </w:r>
+      <w:proofErr w:type="spellStart"/>
+      <w:r>
+        <w:rPr>
+          <w:rFonts w:ascii="Segoe UI" w:eastAsia="Times New Roman" w:hAnsi="Segoe UI" w:cs="Segoe UI"/>
+          <w:kern w:val="0"/>
+          <w:sz w:val="24"/>
+          <w:szCs w:val="24"/>
+          <w14:ligatures w14:val="none"/>
+        </w:rPr>
+        <w:t>farby</w:t>
+      </w:r>
+      <w:proofErr w:type="spellEnd"/>
+      <w:r>
+        <w:rPr>
+          <w:rFonts w:ascii="Segoe UI" w:eastAsia="Times New Roman" w:hAnsi="Segoe UI" w:cs="Segoe UI"/>
+          <w:kern w:val="0"/>
+          <w:sz w:val="24"/>
+          <w:szCs w:val="24"/>
+          <w14:ligatures w14:val="none"/>
+        </w:rPr>
+        <w:t xml:space="preserve"> </w:t>
+      </w:r>
+      <w:proofErr w:type="spellStart"/>
+      <w:r>
+        <w:rPr>
+          <w:rFonts w:ascii="Segoe UI" w:eastAsia="Times New Roman" w:hAnsi="Segoe UI" w:cs="Segoe UI"/>
+          <w:kern w:val="0"/>
+          <w:sz w:val="24"/>
+          <w:szCs w:val="24"/>
+          <w14:ligatures w14:val="none"/>
+        </w:rPr>
+        <w:t>na</w:t>
+      </w:r>
+      <w:proofErr w:type="spellEnd"/>
+      <w:r>
+        <w:rPr>
+          <w:rFonts w:ascii="Segoe UI" w:eastAsia="Times New Roman" w:hAnsi="Segoe UI" w:cs="Segoe UI"/>
+          <w:kern w:val="0"/>
+          <w:sz w:val="24"/>
+          <w:szCs w:val="24"/>
+          <w14:ligatures w14:val="none"/>
+        </w:rPr>
+        <w:t xml:space="preserve"> </w:t>
+      </w:r>
+      <w:proofErr w:type="spellStart"/>
+      <w:r>
+        <w:rPr>
+          <w:rFonts w:ascii="Segoe UI" w:eastAsia="Times New Roman" w:hAnsi="Segoe UI" w:cs="Segoe UI"/>
+          <w:kern w:val="0"/>
+          <w:sz w:val="24"/>
+          <w:szCs w:val="24"/>
+          <w14:ligatures w14:val="none"/>
+        </w:rPr>
+        <w:t>niektorych</w:t>
+      </w:r>
+      <w:proofErr w:type="spellEnd"/>
+      <w:r>
+        <w:rPr>
+          <w:rFonts w:ascii="Segoe UI" w:eastAsia="Times New Roman" w:hAnsi="Segoe UI" w:cs="Segoe UI"/>
+          <w:kern w:val="0"/>
+          <w:sz w:val="24"/>
+          <w:szCs w:val="24"/>
+          <w14:ligatures w14:val="none"/>
+        </w:rPr>
+        <w:t xml:space="preserve"> </w:t>
+      </w:r>
+      <w:proofErr w:type="spellStart"/>
+      <w:r>
+        <w:rPr>
+          <w:rFonts w:ascii="Segoe UI" w:eastAsia="Times New Roman" w:hAnsi="Segoe UI" w:cs="Segoe UI"/>
+          <w:kern w:val="0"/>
+          <w:sz w:val="24"/>
+          <w:szCs w:val="24"/>
+          <w14:ligatures w14:val="none"/>
+        </w:rPr>
+        <w:t>polickach</w:t>
+      </w:r>
+      <w:proofErr w:type="spellEnd"/>
+      <w:r>
+        <w:rPr>
+          <w:rFonts w:ascii="Segoe UI" w:eastAsia="Times New Roman" w:hAnsi="Segoe UI" w:cs="Segoe UI"/>
+          <w:kern w:val="0"/>
+          <w:sz w:val="24"/>
+          <w:szCs w:val="24"/>
+          <w14:ligatures w14:val="none"/>
+        </w:rPr>
+        <w:t xml:space="preserve"> </w:t>
+      </w:r>
+      <w:proofErr w:type="spellStart"/>
+      <w:r>
+        <w:rPr>
+          <w:rFonts w:ascii="Segoe UI" w:eastAsia="Times New Roman" w:hAnsi="Segoe UI" w:cs="Segoe UI"/>
+          <w:kern w:val="0"/>
+          <w:sz w:val="24"/>
+          <w:szCs w:val="24"/>
+          <w14:ligatures w14:val="none"/>
+        </w:rPr>
+        <w:t>farbu</w:t>
+      </w:r>
+      <w:proofErr w:type="spellEnd"/>
+      <w:r>
+        <w:rPr>
+          <w:rFonts w:ascii="Segoe UI" w:eastAsia="Times New Roman" w:hAnsi="Segoe UI" w:cs="Segoe UI"/>
+          <w:kern w:val="0"/>
+          <w:sz w:val="24"/>
+          <w:szCs w:val="24"/>
+          <w14:ligatures w14:val="none"/>
+        </w:rPr>
+        <w:t>.</w:t>
       </w:r>
     </w:p>
     <w:p>
@@ -102,7 +316,227 @@
           <w:szCs w:val="24"/>
           <w14:ligatures w14:val="none"/>
         </w:rPr>
-        <w:t>Pred začiatkom hry sa herná kocka nastaví na určitú počiatočnú pozíciu.</w:t>
+        <w:t xml:space="preserve">Pred </w:t>
+      </w:r>
+      <w:proofErr w:type="spellStart"/>
+      <w:r>
+        <w:rPr>
+          <w:rFonts w:ascii="Segoe UI" w:eastAsia="Times New Roman" w:hAnsi="Segoe UI" w:cs="Segoe UI"/>
+          <w:kern w:val="0"/>
+          <w:sz w:val="24"/>
+          <w:szCs w:val="24"/>
+          <w14:ligatures w14:val="none"/>
+        </w:rPr>
+        <w:t>začiatkom</w:t>
+      </w:r>
+      <w:proofErr w:type="spellEnd"/>
+      <w:r>
+        <w:rPr>
+          <w:rFonts w:ascii="Segoe UI" w:eastAsia="Times New Roman" w:hAnsi="Segoe UI" w:cs="Segoe UI"/>
+          <w:kern w:val="0"/>
+          <w:sz w:val="24"/>
+          <w:szCs w:val="24"/>
+          <w14:ligatures w14:val="none"/>
+        </w:rPr>
+        <w:t xml:space="preserve"> </w:t>
+      </w:r>
+      <w:proofErr w:type="spellStart"/>
+      <w:r>
+        <w:rPr>
+          <w:rFonts w:ascii="Segoe UI" w:eastAsia="Times New Roman" w:hAnsi="Segoe UI" w:cs="Segoe UI"/>
+          <w:kern w:val="0"/>
+          <w:sz w:val="24"/>
+          <w:szCs w:val="24"/>
+          <w14:ligatures w14:val="none"/>
+        </w:rPr>
+        <w:t>hry</w:t>
+      </w:r>
+      <w:proofErr w:type="spellEnd"/>
+      <w:r>
+        <w:rPr>
+          <w:rFonts w:ascii="Segoe UI" w:eastAsia="Times New Roman" w:hAnsi="Segoe UI" w:cs="Segoe UI"/>
+          <w:kern w:val="0"/>
+          <w:sz w:val="24"/>
+          <w:szCs w:val="24"/>
+          <w14:ligatures w14:val="none"/>
+        </w:rPr>
+        <w:t xml:space="preserve"> </w:t>
+      </w:r>
+      <w:proofErr w:type="spellStart"/>
+      <w:r>
+        <w:rPr>
+          <w:rFonts w:ascii="Segoe UI" w:eastAsia="Times New Roman" w:hAnsi="Segoe UI" w:cs="Segoe UI"/>
+          <w:kern w:val="0"/>
+          <w:sz w:val="24"/>
+          <w:szCs w:val="24"/>
+          <w14:ligatures w14:val="none"/>
+        </w:rPr>
+        <w:t>sa</w:t>
+      </w:r>
+      <w:proofErr w:type="spellEnd"/>
+      <w:r>
+        <w:rPr>
+          <w:rFonts w:ascii="Segoe UI" w:eastAsia="Times New Roman" w:hAnsi="Segoe UI" w:cs="Segoe UI"/>
+          <w:kern w:val="0"/>
+          <w:sz w:val="24"/>
+          <w:szCs w:val="24"/>
+          <w14:ligatures w14:val="none"/>
+        </w:rPr>
+        <w:t xml:space="preserve"> </w:t>
+      </w:r>
+      <w:proofErr w:type="spellStart"/>
+      <w:r>
+        <w:rPr>
+          <w:rFonts w:ascii="Segoe UI" w:eastAsia="Times New Roman" w:hAnsi="Segoe UI" w:cs="Segoe UI"/>
+          <w:kern w:val="0"/>
+          <w:sz w:val="24"/>
+          <w:szCs w:val="24"/>
+          <w14:ligatures w14:val="none"/>
+        </w:rPr>
+        <w:t>herná</w:t>
+      </w:r>
+      <w:proofErr w:type="spellEnd"/>
+      <w:r>
+        <w:rPr>
+          <w:rFonts w:ascii="Segoe UI" w:eastAsia="Times New Roman" w:hAnsi="Segoe UI" w:cs="Segoe UI"/>
+          <w:kern w:val="0"/>
+          <w:sz w:val="24"/>
+          <w:szCs w:val="24"/>
+          <w14:ligatures w14:val="none"/>
+        </w:rPr>
+        <w:t xml:space="preserve"> </w:t>
+      </w:r>
+      <w:proofErr w:type="spellStart"/>
+      <w:r>
+        <w:rPr>
+          <w:rFonts w:ascii="Segoe UI" w:eastAsia="Times New Roman" w:hAnsi="Segoe UI" w:cs="Segoe UI"/>
+          <w:kern w:val="0"/>
+          <w:sz w:val="24"/>
+          <w:szCs w:val="24"/>
+          <w14:ligatures w14:val="none"/>
+        </w:rPr>
+        <w:t>kocka</w:t>
+      </w:r>
+      <w:proofErr w:type="spellEnd"/>
+      <w:r>
+        <w:rPr>
+          <w:rFonts w:ascii="Segoe UI" w:eastAsia="Times New Roman" w:hAnsi="Segoe UI" w:cs="Segoe UI"/>
+          <w:kern w:val="0"/>
+          <w:sz w:val="24"/>
+          <w:szCs w:val="24"/>
+          <w14:ligatures w14:val="none"/>
+        </w:rPr>
+        <w:t xml:space="preserve"> </w:t>
+      </w:r>
+      <w:proofErr w:type="spellStart"/>
+      <w:r>
+        <w:rPr>
+          <w:rFonts w:ascii="Segoe UI" w:eastAsia="Times New Roman" w:hAnsi="Segoe UI" w:cs="Segoe UI"/>
+          <w:kern w:val="0"/>
+          <w:sz w:val="24"/>
+          <w:szCs w:val="24"/>
+          <w14:ligatures w14:val="none"/>
+        </w:rPr>
+        <w:t>nastaví</w:t>
+      </w:r>
+      <w:proofErr w:type="spellEnd"/>
+      <w:r>
+        <w:rPr>
+          <w:rFonts w:ascii="Segoe UI" w:eastAsia="Times New Roman" w:hAnsi="Segoe UI" w:cs="Segoe UI"/>
+          <w:kern w:val="0"/>
+          <w:sz w:val="24"/>
+          <w:szCs w:val="24"/>
+          <w14:ligatures w14:val="none"/>
+        </w:rPr>
+        <w:t xml:space="preserve"> </w:t>
+      </w:r>
+      <w:proofErr w:type="spellStart"/>
+      <w:r>
+        <w:rPr>
+          <w:rFonts w:ascii="Segoe UI" w:eastAsia="Times New Roman" w:hAnsi="Segoe UI" w:cs="Segoe UI"/>
+          <w:kern w:val="0"/>
+          <w:sz w:val="24"/>
+          <w:szCs w:val="24"/>
+          <w14:ligatures w14:val="none"/>
+        </w:rPr>
+        <w:t>na</w:t>
+      </w:r>
+      <w:proofErr w:type="spellEnd"/>
+      <w:r>
+        <w:rPr>
+          <w:rFonts w:ascii="Segoe UI" w:eastAsia="Times New Roman" w:hAnsi="Segoe UI" w:cs="Segoe UI"/>
+          <w:kern w:val="0"/>
+          <w:sz w:val="24"/>
+          <w:szCs w:val="24"/>
+          <w14:ligatures w14:val="none"/>
+        </w:rPr>
+        <w:t xml:space="preserve"> </w:t>
+      </w:r>
+      <w:proofErr w:type="spellStart"/>
+      <w:r>
+        <w:rPr>
+          <w:rFonts w:ascii="Segoe UI" w:eastAsia="Times New Roman" w:hAnsi="Segoe UI" w:cs="Segoe UI"/>
+          <w:kern w:val="0"/>
+          <w:sz w:val="24"/>
+          <w:szCs w:val="24"/>
+          <w14:ligatures w14:val="none"/>
+        </w:rPr>
+        <w:t>určitú</w:t>
+      </w:r>
+      <w:proofErr w:type="spellEnd"/>
+      <w:r>
+        <w:rPr>
+          <w:rFonts w:ascii="Segoe UI" w:eastAsia="Times New Roman" w:hAnsi="Segoe UI" w:cs="Segoe UI"/>
+          <w:kern w:val="0"/>
+          <w:sz w:val="24"/>
+          <w:szCs w:val="24"/>
+          <w14:ligatures w14:val="none"/>
+        </w:rPr>
+        <w:t xml:space="preserve"> </w:t>
+      </w:r>
+      <w:proofErr w:type="spellStart"/>
+      <w:r>
+        <w:rPr>
+          <w:rFonts w:ascii="Segoe UI" w:eastAsia="Times New Roman" w:hAnsi="Segoe UI" w:cs="Segoe UI"/>
+          <w:kern w:val="0"/>
+          <w:sz w:val="24"/>
+          <w:szCs w:val="24"/>
+          <w14:ligatures w14:val="none"/>
+        </w:rPr>
+        <w:t>počiatočnú</w:t>
+      </w:r>
+      <w:proofErr w:type="spellEnd"/>
+      <w:r>
+        <w:rPr>
+          <w:rFonts w:ascii="Segoe UI" w:eastAsia="Times New Roman" w:hAnsi="Segoe UI" w:cs="Segoe UI"/>
+          <w:kern w:val="0"/>
+          <w:sz w:val="24"/>
+          <w:szCs w:val="24"/>
+          <w14:ligatures w14:val="none"/>
+        </w:rPr>
+        <w:t xml:space="preserve"> </w:t>
+      </w:r>
+      <w:proofErr w:type="spellStart"/>
+      <w:r>
+        <w:rPr>
+          <w:rFonts w:ascii="Segoe UI" w:eastAsia="Times New Roman" w:hAnsi="Segoe UI" w:cs="Segoe UI"/>
+          <w:kern w:val="0"/>
+          <w:sz w:val="24"/>
+          <w:szCs w:val="24"/>
+          <w14:ligatures w14:val="none"/>
+        </w:rPr>
+        <w:t>pozíciu</w:t>
+      </w:r>
+      <w:proofErr w:type="spellEnd"/>
+      <w:r>
+        <w:rPr>
+          <w:rFonts w:ascii="Segoe UI" w:eastAsia="Times New Roman" w:hAnsi="Segoe UI" w:cs="Segoe UI"/>
+          <w:kern w:val="0"/>
+          <w:sz w:val="24"/>
+          <w:szCs w:val="24"/>
+          <w14:ligatures w14:val="none"/>
+        </w:rPr>
+        <w:t>.</w:t>
       </w:r>
     </w:p>
     <w:p>
@@ -126,15 +560,71 @@
           <w14:ligatures w14:val="none"/>
         </w:rPr>
       </w:pPr>
-      <w:r>
-        <w:rPr>
-          <w:rFonts w:ascii="Segoe UI" w:eastAsia="Times New Roman" w:hAnsi="Segoe UI" w:cs="Segoe UI"/>
-          <w:kern w:val="0"/>
-          <w:sz w:val="24"/>
-          <w:szCs w:val="24"/>
-          <w14:ligatures w14:val="none"/>
-        </w:rPr>
-        <w:t>Overovanie stavov hry:</w:t>
+      <w:proofErr w:type="spellStart"/>
+      <w:r>
+        <w:rPr>
+          <w:rFonts w:ascii="Segoe UI" w:eastAsia="Times New Roman" w:hAnsi="Segoe UI" w:cs="Segoe UI"/>
+          <w:kern w:val="0"/>
+          <w:sz w:val="24"/>
+          <w:szCs w:val="24"/>
+          <w14:ligatures w14:val="none"/>
+        </w:rPr>
+        <w:t>Overovanie</w:t>
+      </w:r>
+      <w:proofErr w:type="spellEnd"/>
+      <w:r>
+        <w:rPr>
+          <w:rFonts w:ascii="Segoe UI" w:eastAsia="Times New Roman" w:hAnsi="Segoe UI" w:cs="Segoe UI"/>
+          <w:kern w:val="0"/>
+          <w:sz w:val="24"/>
+          <w:szCs w:val="24"/>
+          <w14:ligatures w14:val="none"/>
+        </w:rPr>
+        <w:t xml:space="preserve"> </w:t>
+      </w:r>
+      <w:proofErr w:type="spellStart"/>
+      <w:r>
+        <w:rPr>
+          <w:rFonts w:ascii="Segoe UI" w:eastAsia="Times New Roman" w:hAnsi="Segoe UI" w:cs="Segoe UI"/>
+          <w:kern w:val="0"/>
+          <w:sz w:val="24"/>
+          <w:szCs w:val="24"/>
+          <w14:ligatures w14:val="none"/>
+        </w:rPr>
+        <w:t>stavov</w:t>
+      </w:r>
+      <w:proofErr w:type="spellEnd"/>
+      <w:r>
+        <w:rPr>
+          <w:rFonts w:ascii="Segoe UI" w:eastAsia="Times New Roman" w:hAnsi="Segoe UI" w:cs="Segoe UI"/>
+          <w:kern w:val="0"/>
+          <w:sz w:val="24"/>
+          <w:szCs w:val="24"/>
+          <w14:ligatures w14:val="none"/>
+        </w:rPr>
+        <w:t xml:space="preserve"> </w:t>
+      </w:r>
+      <w:proofErr w:type="spellStart"/>
+      <w:r>
+        <w:rPr>
+          <w:rFonts w:ascii="Segoe UI" w:eastAsia="Times New Roman" w:hAnsi="Segoe UI" w:cs="Segoe UI"/>
+          <w:kern w:val="0"/>
+          <w:sz w:val="24"/>
+          <w:szCs w:val="24"/>
+          <w14:ligatures w14:val="none"/>
+        </w:rPr>
+        <w:t>hry</w:t>
+      </w:r>
+      <w:proofErr w:type="spellEnd"/>
+      <w:r>
+        <w:rPr>
+          <w:rFonts w:ascii="Segoe UI" w:eastAsia="Times New Roman" w:hAnsi="Segoe UI" w:cs="Segoe UI"/>
+          <w:kern w:val="0"/>
+          <w:sz w:val="24"/>
+          <w:szCs w:val="24"/>
+          <w14:ligatures w14:val="none"/>
+        </w:rPr>
+        <w:t>:</w:t>
       </w:r>
     </w:p>
     <w:p>
@@ -152,15 +642,181 @@
           <w14:ligatures w14:val="none"/>
         </w:rPr>
       </w:pPr>
-      <w:r>
-        <w:rPr>
-          <w:rFonts w:ascii="Segoe UI" w:eastAsia="Times New Roman" w:hAnsi="Segoe UI" w:cs="Segoe UI"/>
-          <w:kern w:val="0"/>
-          <w:sz w:val="24"/>
-          <w:szCs w:val="24"/>
-          <w14:ligatures w14:val="none"/>
-        </w:rPr>
-        <w:t>Hra môže byť v jednom z nasledujúcich stavov: prebieha, vyhratá, prehratá.</w:t>
+      <w:proofErr w:type="spellStart"/>
+      <w:r>
+        <w:rPr>
+          <w:rFonts w:ascii="Segoe UI" w:eastAsia="Times New Roman" w:hAnsi="Segoe UI" w:cs="Segoe UI"/>
+          <w:kern w:val="0"/>
+          <w:sz w:val="24"/>
+          <w:szCs w:val="24"/>
+          <w14:ligatures w14:val="none"/>
+        </w:rPr>
+        <w:t>Hra</w:t>
+      </w:r>
+      <w:proofErr w:type="spellEnd"/>
+      <w:r>
+        <w:rPr>
+          <w:rFonts w:ascii="Segoe UI" w:eastAsia="Times New Roman" w:hAnsi="Segoe UI" w:cs="Segoe UI"/>
+          <w:kern w:val="0"/>
+          <w:sz w:val="24"/>
+          <w:szCs w:val="24"/>
+          <w14:ligatures w14:val="none"/>
+        </w:rPr>
+        <w:t xml:space="preserve"> </w:t>
+      </w:r>
+      <w:proofErr w:type="spellStart"/>
+      <w:r>
+        <w:rPr>
+          <w:rFonts w:ascii="Segoe UI" w:eastAsia="Times New Roman" w:hAnsi="Segoe UI" w:cs="Segoe UI"/>
+          <w:kern w:val="0"/>
+          <w:sz w:val="24"/>
+          <w:szCs w:val="24"/>
+          <w14:ligatures w14:val="none"/>
+        </w:rPr>
+        <w:t>môže</w:t>
+      </w:r>
+      <w:proofErr w:type="spellEnd"/>
+      <w:r>
+        <w:rPr>
+          <w:rFonts w:ascii="Segoe UI" w:eastAsia="Times New Roman" w:hAnsi="Segoe UI" w:cs="Segoe UI"/>
+          <w:kern w:val="0"/>
+          <w:sz w:val="24"/>
+          <w:szCs w:val="24"/>
+          <w14:ligatures w14:val="none"/>
+        </w:rPr>
+        <w:t xml:space="preserve"> </w:t>
+      </w:r>
+      <w:proofErr w:type="spellStart"/>
+      <w:r>
+        <w:rPr>
+          <w:rFonts w:ascii="Segoe UI" w:eastAsia="Times New Roman" w:hAnsi="Segoe UI" w:cs="Segoe UI"/>
+          <w:kern w:val="0"/>
+          <w:sz w:val="24"/>
+          <w:szCs w:val="24"/>
+          <w14:ligatures w14:val="none"/>
+        </w:rPr>
+        <w:t>byť</w:t>
+      </w:r>
+      <w:proofErr w:type="spellEnd"/>
+      <w:r>
+        <w:rPr>
+          <w:rFonts w:ascii="Segoe UI" w:eastAsia="Times New Roman" w:hAnsi="Segoe UI" w:cs="Segoe UI"/>
+          <w:kern w:val="0"/>
+          <w:sz w:val="24"/>
+          <w:szCs w:val="24"/>
+          <w14:ligatures w14:val="none"/>
+        </w:rPr>
+        <w:t xml:space="preserve"> v </w:t>
+      </w:r>
+      <w:proofErr w:type="spellStart"/>
+      <w:r>
+        <w:rPr>
+          <w:rFonts w:ascii="Segoe UI" w:eastAsia="Times New Roman" w:hAnsi="Segoe UI" w:cs="Segoe UI"/>
+          <w:kern w:val="0"/>
+          <w:sz w:val="24"/>
+          <w:szCs w:val="24"/>
+          <w14:ligatures w14:val="none"/>
+        </w:rPr>
+        <w:t>jednom</w:t>
+      </w:r>
+      <w:proofErr w:type="spellEnd"/>
+      <w:r>
+        <w:rPr>
+          <w:rFonts w:ascii="Segoe UI" w:eastAsia="Times New Roman" w:hAnsi="Segoe UI" w:cs="Segoe UI"/>
+          <w:kern w:val="0"/>
+          <w:sz w:val="24"/>
+          <w:szCs w:val="24"/>
+          <w14:ligatures w14:val="none"/>
+        </w:rPr>
+        <w:t xml:space="preserve"> z </w:t>
+      </w:r>
+      <w:proofErr w:type="spellStart"/>
+      <w:r>
+        <w:rPr>
+          <w:rFonts w:ascii="Segoe UI" w:eastAsia="Times New Roman" w:hAnsi="Segoe UI" w:cs="Segoe UI"/>
+          <w:kern w:val="0"/>
+          <w:sz w:val="24"/>
+          <w:szCs w:val="24"/>
+          <w14:ligatures w14:val="none"/>
+        </w:rPr>
+        <w:t>nasledujúcich</w:t>
+      </w:r>
+      <w:proofErr w:type="spellEnd"/>
+      <w:r>
+        <w:rPr>
+          <w:rFonts w:ascii="Segoe UI" w:eastAsia="Times New Roman" w:hAnsi="Segoe UI" w:cs="Segoe UI"/>
+          <w:kern w:val="0"/>
+          <w:sz w:val="24"/>
+          <w:szCs w:val="24"/>
+          <w14:ligatures w14:val="none"/>
+        </w:rPr>
+        <w:t xml:space="preserve"> </w:t>
+      </w:r>
+      <w:proofErr w:type="spellStart"/>
+      <w:r>
+        <w:rPr>
+          <w:rFonts w:ascii="Segoe UI" w:eastAsia="Times New Roman" w:hAnsi="Segoe UI" w:cs="Segoe UI"/>
+          <w:kern w:val="0"/>
+          <w:sz w:val="24"/>
+          <w:szCs w:val="24"/>
+          <w14:ligatures w14:val="none"/>
+        </w:rPr>
+        <w:t>stavov</w:t>
+      </w:r>
+      <w:proofErr w:type="spellEnd"/>
+      <w:r>
+        <w:rPr>
+          <w:rFonts w:ascii="Segoe UI" w:eastAsia="Times New Roman" w:hAnsi="Segoe UI" w:cs="Segoe UI"/>
+          <w:kern w:val="0"/>
+          <w:sz w:val="24"/>
+          <w:szCs w:val="24"/>
+          <w14:ligatures w14:val="none"/>
+        </w:rPr>
+        <w:t xml:space="preserve">: </w:t>
+      </w:r>
+      <w:proofErr w:type="spellStart"/>
+      <w:r>
+        <w:rPr>
+          <w:rFonts w:ascii="Segoe UI" w:eastAsia="Times New Roman" w:hAnsi="Segoe UI" w:cs="Segoe UI"/>
+          <w:kern w:val="0"/>
+          <w:sz w:val="24"/>
+          <w:szCs w:val="24"/>
+          <w14:ligatures w14:val="none"/>
+        </w:rPr>
+        <w:t>prebieha</w:t>
+      </w:r>
+      <w:proofErr w:type="spellEnd"/>
+      <w:r>
+        <w:rPr>
+          <w:rFonts w:ascii="Segoe UI" w:eastAsia="Times New Roman" w:hAnsi="Segoe UI" w:cs="Segoe UI"/>
+          <w:kern w:val="0"/>
+          <w:sz w:val="24"/>
+          <w:szCs w:val="24"/>
+          <w14:ligatures w14:val="none"/>
+        </w:rPr>
+        <w:t xml:space="preserve">, </w:t>
+      </w:r>
+      <w:proofErr w:type="spellStart"/>
+      <w:r>
+        <w:rPr>
+          <w:rFonts w:ascii="Segoe UI" w:eastAsia="Times New Roman" w:hAnsi="Segoe UI" w:cs="Segoe UI"/>
+          <w:kern w:val="0"/>
+          <w:sz w:val="24"/>
+          <w:szCs w:val="24"/>
+          <w14:ligatures w14:val="none"/>
+        </w:rPr>
+        <w:t>vyhratá</w:t>
+      </w:r>
+      <w:proofErr w:type="spellEnd"/>
+      <w:r>
+        <w:rPr>
+          <w:rFonts w:ascii="Segoe UI" w:eastAsia="Times New Roman" w:hAnsi="Segoe UI" w:cs="Segoe UI"/>
+          <w:kern w:val="0"/>
+          <w:sz w:val="24"/>
+          <w:szCs w:val="24"/>
+          <w14:ligatures w14:val="none"/>
+        </w:rPr>
+        <w:t>.</w:t>
       </w:r>
     </w:p>
     <w:p>
@@ -178,15 +834,60 @@
           <w14:ligatures w14:val="none"/>
         </w:rPr>
       </w:pPr>
-      <w:r>
-        <w:rPr>
-          <w:rFonts w:ascii="Segoe UI" w:eastAsia="Times New Roman" w:hAnsi="Segoe UI" w:cs="Segoe UI"/>
-          <w:kern w:val="0"/>
-          <w:sz w:val="24"/>
-          <w:szCs w:val="24"/>
-          <w14:ligatures w14:val="none"/>
-        </w:rPr>
-        <w:t>Vyhratá: Hráč dosiahn</w:t>
+      <w:proofErr w:type="spellStart"/>
+      <w:r>
+        <w:rPr>
+          <w:rFonts w:ascii="Segoe UI" w:eastAsia="Times New Roman" w:hAnsi="Segoe UI" w:cs="Segoe UI"/>
+          <w:kern w:val="0"/>
+          <w:sz w:val="24"/>
+          <w:szCs w:val="24"/>
+          <w14:ligatures w14:val="none"/>
+        </w:rPr>
+        <w:t>Vyhratá</w:t>
+      </w:r>
+      <w:proofErr w:type="spellEnd"/>
+      <w:r>
+        <w:rPr>
+          <w:rFonts w:ascii="Segoe UI" w:eastAsia="Times New Roman" w:hAnsi="Segoe UI" w:cs="Segoe UI"/>
+          <w:kern w:val="0"/>
+          <w:sz w:val="24"/>
+          <w:szCs w:val="24"/>
+          <w14:ligatures w14:val="none"/>
+        </w:rPr>
+        <w:t xml:space="preserve">: </w:t>
+      </w:r>
+      <w:proofErr w:type="spellStart"/>
+      <w:r>
+        <w:rPr>
+          <w:rFonts w:ascii="Segoe UI" w:eastAsia="Times New Roman" w:hAnsi="Segoe UI" w:cs="Segoe UI"/>
+          <w:kern w:val="0"/>
+          <w:sz w:val="24"/>
+          <w:szCs w:val="24"/>
+          <w14:ligatures w14:val="none"/>
+        </w:rPr>
+        <w:t>Hráč</w:t>
+      </w:r>
+      <w:proofErr w:type="spellEnd"/>
+      <w:r>
+        <w:rPr>
+          <w:rFonts w:ascii="Segoe UI" w:eastAsia="Times New Roman" w:hAnsi="Segoe UI" w:cs="Segoe UI"/>
+          <w:kern w:val="0"/>
+          <w:sz w:val="24"/>
+          <w:szCs w:val="24"/>
+          <w14:ligatures w14:val="none"/>
+        </w:rPr>
+        <w:t xml:space="preserve"> </w:t>
+      </w:r>
+      <w:proofErr w:type="spellStart"/>
+      <w:r>
+        <w:rPr>
+          <w:rFonts w:ascii="Segoe UI" w:eastAsia="Times New Roman" w:hAnsi="Segoe UI" w:cs="Segoe UI"/>
+          <w:kern w:val="0"/>
+          <w:sz w:val="24"/>
+          <w:szCs w:val="24"/>
+          <w14:ligatures w14:val="none"/>
+        </w:rPr>
+        <w:t>dosiahn</w:t>
       </w:r>
       <w:r>
         <w:rPr>
@@ -198,15 +899,82 @@
         </w:rPr>
         <w:t>e</w:t>
       </w:r>
-      <w:r>
-        <w:rPr>
-          <w:rFonts w:ascii="Segoe UI" w:eastAsia="Times New Roman" w:hAnsi="Segoe UI" w:cs="Segoe UI"/>
-          <w:kern w:val="0"/>
-          <w:sz w:val="24"/>
-          <w:szCs w:val="24"/>
-          <w14:ligatures w14:val="none"/>
-        </w:rPr>
-        <w:t xml:space="preserve"> stanovený cieľ, ktorý </w:t>
+      <w:proofErr w:type="spellEnd"/>
+      <w:r>
+        <w:rPr>
+          <w:rFonts w:ascii="Segoe UI" w:eastAsia="Times New Roman" w:hAnsi="Segoe UI" w:cs="Segoe UI"/>
+          <w:kern w:val="0"/>
+          <w:sz w:val="24"/>
+          <w:szCs w:val="24"/>
+          <w14:ligatures w14:val="none"/>
+        </w:rPr>
+        <w:t xml:space="preserve"> </w:t>
+      </w:r>
+      <w:proofErr w:type="spellStart"/>
+      <w:r>
+        <w:rPr>
+          <w:rFonts w:ascii="Segoe UI" w:eastAsia="Times New Roman" w:hAnsi="Segoe UI" w:cs="Segoe UI"/>
+          <w:kern w:val="0"/>
+          <w:sz w:val="24"/>
+          <w:szCs w:val="24"/>
+          <w14:ligatures w14:val="none"/>
+        </w:rPr>
+        <w:t>stanovený</w:t>
+      </w:r>
+      <w:proofErr w:type="spellEnd"/>
+      <w:r>
+        <w:rPr>
+          <w:rFonts w:ascii="Segoe UI" w:eastAsia="Times New Roman" w:hAnsi="Segoe UI" w:cs="Segoe UI"/>
+          <w:kern w:val="0"/>
+          <w:sz w:val="24"/>
+          <w:szCs w:val="24"/>
+          <w14:ligatures w14:val="none"/>
+        </w:rPr>
+        <w:t xml:space="preserve"> </w:t>
+      </w:r>
+      <w:proofErr w:type="spellStart"/>
+      <w:r>
+        <w:rPr>
+          <w:rFonts w:ascii="Segoe UI" w:eastAsia="Times New Roman" w:hAnsi="Segoe UI" w:cs="Segoe UI"/>
+          <w:kern w:val="0"/>
+          <w:sz w:val="24"/>
+          <w:szCs w:val="24"/>
+          <w14:ligatures w14:val="none"/>
+        </w:rPr>
+        <w:t>cieľ</w:t>
+      </w:r>
+      <w:proofErr w:type="spellEnd"/>
+      <w:r>
+        <w:rPr>
+          <w:rFonts w:ascii="Segoe UI" w:eastAsia="Times New Roman" w:hAnsi="Segoe UI" w:cs="Segoe UI"/>
+          <w:kern w:val="0"/>
+          <w:sz w:val="24"/>
+          <w:szCs w:val="24"/>
+          <w14:ligatures w14:val="none"/>
+        </w:rPr>
+        <w:t xml:space="preserve">, </w:t>
+      </w:r>
+      <w:proofErr w:type="spellStart"/>
+      <w:r>
+        <w:rPr>
+          <w:rFonts w:ascii="Segoe UI" w:eastAsia="Times New Roman" w:hAnsi="Segoe UI" w:cs="Segoe UI"/>
+          <w:kern w:val="0"/>
+          <w:sz w:val="24"/>
+          <w:szCs w:val="24"/>
+          <w14:ligatures w14:val="none"/>
+        </w:rPr>
+        <w:t>ktorý</w:t>
+      </w:r>
+      <w:proofErr w:type="spellEnd"/>
+      <w:r>
+        <w:rPr>
+          <w:rFonts w:ascii="Segoe UI" w:eastAsia="Times New Roman" w:hAnsi="Segoe UI" w:cs="Segoe UI"/>
+          <w:kern w:val="0"/>
+          <w:sz w:val="24"/>
+          <w:szCs w:val="24"/>
+          <w14:ligatures w14:val="none"/>
+        </w:rPr>
+        <w:t xml:space="preserve"> </w:t>
       </w:r>
       <w:r>
         <w:rPr>
@@ -218,16 +986,40 @@
         </w:rPr>
         <w:t xml:space="preserve">je </w:t>
       </w:r>
-      <w:r>
-        <w:rPr>
-          <w:rFonts w:ascii="Segoe UI" w:eastAsia="Times New Roman" w:hAnsi="Segoe UI" w:cs="Segoe UI"/>
-          <w:kern w:val="0"/>
-          <w:sz w:val="24"/>
-          <w:szCs w:val="24"/>
-          <w14:ligatures w14:val="none"/>
-        </w:rPr>
-        <w:t>dosiahnutie určitého</w:t>
-      </w:r>
+      <w:proofErr w:type="spellStart"/>
+      <w:r>
+        <w:rPr>
+          <w:rFonts w:ascii="Segoe UI" w:eastAsia="Times New Roman" w:hAnsi="Segoe UI" w:cs="Segoe UI"/>
+          <w:kern w:val="0"/>
+          <w:sz w:val="24"/>
+          <w:szCs w:val="24"/>
+          <w14:ligatures w14:val="none"/>
+        </w:rPr>
+        <w:t>dosiahnutie</w:t>
+      </w:r>
+      <w:proofErr w:type="spellEnd"/>
+      <w:r>
+        <w:rPr>
+          <w:rFonts w:ascii="Segoe UI" w:eastAsia="Times New Roman" w:hAnsi="Segoe UI" w:cs="Segoe UI"/>
+          <w:kern w:val="0"/>
+          <w:sz w:val="24"/>
+          <w:szCs w:val="24"/>
+          <w14:ligatures w14:val="none"/>
+        </w:rPr>
+        <w:t xml:space="preserve"> </w:t>
+      </w:r>
+      <w:proofErr w:type="spellStart"/>
+      <w:r>
+        <w:rPr>
+          <w:rFonts w:ascii="Segoe UI" w:eastAsia="Times New Roman" w:hAnsi="Segoe UI" w:cs="Segoe UI"/>
+          <w:kern w:val="0"/>
+          <w:sz w:val="24"/>
+          <w:szCs w:val="24"/>
+          <w14:ligatures w14:val="none"/>
+        </w:rPr>
+        <w:t>určitého</w:t>
+      </w:r>
+      <w:proofErr w:type="spellEnd"/>
       <w:r>
         <w:rPr>
           <w:rFonts w:ascii="Segoe UI" w:eastAsia="Times New Roman" w:hAnsi="Segoe UI" w:cs="Segoe UI"/>
@@ -273,49 +1065,146 @@
     </w:p>
     <w:p>
       <w:pPr>
-        <w:pStyle w:val="ListParagraph"/>
-        <w:numPr>
-          <w:ilvl w:val="0"/>
-          <w:numId w:val="3"/>
-        </w:numPr>
-        <w:rPr>
-          <w:rFonts w:ascii="Segoe UI" w:eastAsia="Times New Roman" w:hAnsi="Segoe UI" w:cs="Segoe UI"/>
-          <w:kern w:val="0"/>
-          <w:sz w:val="24"/>
-          <w:szCs w:val="24"/>
-          <w14:ligatures w14:val="none"/>
-        </w:rPr>
-      </w:pPr>
-      <w:r>
-        <w:rPr>
-          <w:rFonts w:ascii="Segoe UI" w:eastAsia="Times New Roman" w:hAnsi="Segoe UI" w:cs="Segoe UI"/>
-          <w:kern w:val="0"/>
-          <w:sz w:val="24"/>
-          <w:szCs w:val="24"/>
-          <w14:ligatures w14:val="none"/>
-        </w:rPr>
-        <w:t>Prehratá: Hráči nezvládnu splniť požiadavky alebo vykonajú neplatný ťah.</w:t>
-      </w:r>
-    </w:p>
-    <w:p>
-      <w:pPr>
-        <w:rPr>
-          <w:rFonts w:ascii="Segoe UI" w:eastAsia="Times New Roman" w:hAnsi="Segoe UI" w:cs="Segoe UI"/>
-          <w:kern w:val="0"/>
-          <w:sz w:val="24"/>
-          <w:szCs w:val="24"/>
-          <w14:ligatures w14:val="none"/>
-        </w:rPr>
-      </w:pPr>
-      <w:r>
-        <w:rPr>
-          <w:rFonts w:ascii="Segoe UI" w:eastAsia="Times New Roman" w:hAnsi="Segoe UI" w:cs="Segoe UI"/>
-          <w:kern w:val="0"/>
-          <w:sz w:val="24"/>
-          <w:szCs w:val="24"/>
-          <w14:ligatures w14:val="none"/>
-        </w:rPr>
-        <w:t>Prechod medzi stavmi dlaždíc, ťahy hráča:</w:t>
+        <w:ind w:left="360"/>
+        <w:rPr>
+          <w:rFonts w:ascii="Segoe UI" w:eastAsia="Times New Roman" w:hAnsi="Segoe UI" w:cs="Segoe UI"/>
+          <w:kern w:val="0"/>
+          <w:sz w:val="24"/>
+          <w:szCs w:val="24"/>
+          <w14:ligatures w14:val="none"/>
+        </w:rPr>
+      </w:pPr>
+      <w:proofErr w:type="spellStart"/>
+      <w:r>
+        <w:rPr>
+          <w:rFonts w:ascii="Segoe UI" w:eastAsia="Times New Roman" w:hAnsi="Segoe UI" w:cs="Segoe UI"/>
+          <w:kern w:val="0"/>
+          <w:sz w:val="24"/>
+          <w:szCs w:val="24"/>
+          <w14:ligatures w14:val="none"/>
+        </w:rPr>
+        <w:t>Prechod</w:t>
+      </w:r>
+      <w:proofErr w:type="spellEnd"/>
+      <w:r>
+        <w:rPr>
+          <w:rFonts w:ascii="Segoe UI" w:eastAsia="Times New Roman" w:hAnsi="Segoe UI" w:cs="Segoe UI"/>
+          <w:kern w:val="0"/>
+          <w:sz w:val="24"/>
+          <w:szCs w:val="24"/>
+          <w14:ligatures w14:val="none"/>
+        </w:rPr>
+        <w:t xml:space="preserve"> </w:t>
+      </w:r>
+      <w:proofErr w:type="spellStart"/>
+      <w:r>
+        <w:rPr>
+          <w:rFonts w:ascii="Segoe UI" w:eastAsia="Times New Roman" w:hAnsi="Segoe UI" w:cs="Segoe UI"/>
+          <w:kern w:val="0"/>
+          <w:sz w:val="24"/>
+          <w:szCs w:val="24"/>
+          <w14:ligatures w14:val="none"/>
+        </w:rPr>
+        <w:t>medzi</w:t>
+      </w:r>
+      <w:proofErr w:type="spellEnd"/>
+      <w:r>
+        <w:rPr>
+          <w:rFonts w:ascii="Segoe UI" w:eastAsia="Times New Roman" w:hAnsi="Segoe UI" w:cs="Segoe UI"/>
+          <w:kern w:val="0"/>
+          <w:sz w:val="24"/>
+          <w:szCs w:val="24"/>
+          <w14:ligatures w14:val="none"/>
+        </w:rPr>
+        <w:t xml:space="preserve"> </w:t>
+      </w:r>
+      <w:proofErr w:type="spellStart"/>
+      <w:r>
+        <w:rPr>
+          <w:rFonts w:ascii="Segoe UI" w:eastAsia="Times New Roman" w:hAnsi="Segoe UI" w:cs="Segoe UI"/>
+          <w:kern w:val="0"/>
+          <w:sz w:val="24"/>
+          <w:szCs w:val="24"/>
+          <w14:ligatures w14:val="none"/>
+        </w:rPr>
+        <w:t>stavmi</w:t>
+      </w:r>
+      <w:proofErr w:type="spellEnd"/>
+      <w:r>
+        <w:rPr>
+          <w:rFonts w:ascii="Segoe UI" w:eastAsia="Times New Roman" w:hAnsi="Segoe UI" w:cs="Segoe UI"/>
+          <w:kern w:val="0"/>
+          <w:sz w:val="24"/>
+          <w:szCs w:val="24"/>
+          <w14:ligatures w14:val="none"/>
+        </w:rPr>
+        <w:t xml:space="preserve"> </w:t>
+      </w:r>
+      <w:proofErr w:type="spellStart"/>
+      <w:r>
+        <w:rPr>
+          <w:rFonts w:ascii="Segoe UI" w:eastAsia="Times New Roman" w:hAnsi="Segoe UI" w:cs="Segoe UI"/>
+          <w:kern w:val="0"/>
+          <w:sz w:val="24"/>
+          <w:szCs w:val="24"/>
+          <w14:ligatures w14:val="none"/>
+        </w:rPr>
+        <w:t>dlaždíc</w:t>
+      </w:r>
+      <w:proofErr w:type="spellEnd"/>
+      <w:r>
+        <w:rPr>
+          <w:rFonts w:ascii="Segoe UI" w:eastAsia="Times New Roman" w:hAnsi="Segoe UI" w:cs="Segoe UI"/>
+          <w:kern w:val="0"/>
+          <w:sz w:val="24"/>
+          <w:szCs w:val="24"/>
+          <w14:ligatures w14:val="none"/>
+        </w:rPr>
+        <w:t xml:space="preserve">, </w:t>
+      </w:r>
+      <w:proofErr w:type="spellStart"/>
+      <w:r>
+        <w:rPr>
+          <w:rFonts w:ascii="Segoe UI" w:eastAsia="Times New Roman" w:hAnsi="Segoe UI" w:cs="Segoe UI"/>
+          <w:kern w:val="0"/>
+          <w:sz w:val="24"/>
+          <w:szCs w:val="24"/>
+          <w14:ligatures w14:val="none"/>
+        </w:rPr>
+        <w:t>ťahy</w:t>
+      </w:r>
+      <w:proofErr w:type="spellEnd"/>
+      <w:r>
+        <w:rPr>
+          <w:rFonts w:ascii="Segoe UI" w:eastAsia="Times New Roman" w:hAnsi="Segoe UI" w:cs="Segoe UI"/>
+          <w:kern w:val="0"/>
+          <w:sz w:val="24"/>
+          <w:szCs w:val="24"/>
+          <w14:ligatures w14:val="none"/>
+        </w:rPr>
+        <w:t xml:space="preserve"> </w:t>
+      </w:r>
+      <w:proofErr w:type="spellStart"/>
+      <w:r>
+        <w:rPr>
+          <w:rFonts w:ascii="Segoe UI" w:eastAsia="Times New Roman" w:hAnsi="Segoe UI" w:cs="Segoe UI"/>
+          <w:kern w:val="0"/>
+          <w:sz w:val="24"/>
+          <w:szCs w:val="24"/>
+          <w14:ligatures w14:val="none"/>
+        </w:rPr>
+        <w:t>hráča</w:t>
+      </w:r>
+      <w:proofErr w:type="spellEnd"/>
+      <w:r>
+        <w:rPr>
+          <w:rFonts w:ascii="Segoe UI" w:eastAsia="Times New Roman" w:hAnsi="Segoe UI" w:cs="Segoe UI"/>
+          <w:kern w:val="0"/>
+          <w:sz w:val="24"/>
+          <w:szCs w:val="24"/>
+          <w14:ligatures w14:val="none"/>
+        </w:rPr>
+        <w:t>:</w:t>
       </w:r>
     </w:p>
     <w:p>
@@ -333,26 +1222,314 @@
           <w14:ligatures w14:val="none"/>
         </w:rPr>
       </w:pPr>
-      <w:r>
-        <w:rPr>
-          <w:rFonts w:ascii="Segoe UI" w:eastAsia="Times New Roman" w:hAnsi="Segoe UI" w:cs="Segoe UI"/>
-          <w:kern w:val="0"/>
-          <w:sz w:val="24"/>
-          <w:szCs w:val="24"/>
-          <w14:ligatures w14:val="none"/>
-        </w:rPr>
-        <w:t xml:space="preserve">Ťah hráča spočíva </w:t>
-      </w:r>
-      <w:r>
-        <w:rPr>
-          <w:rFonts w:ascii="Segoe UI" w:eastAsia="Times New Roman" w:hAnsi="Segoe UI" w:cs="Segoe UI"/>
-          <w:kern w:val="0"/>
-          <w:sz w:val="24"/>
-          <w:szCs w:val="24"/>
-          <w14:ligatures w14:val="none"/>
-        </w:rPr>
-        <w:t>v pohybe kockou do niektorej zo štyroch svetových strán, na ktorej sa nachádza políčko</w:t>
-      </w:r>
+      <w:proofErr w:type="spellStart"/>
+      <w:r>
+        <w:rPr>
+          <w:rFonts w:ascii="Segoe UI" w:eastAsia="Times New Roman" w:hAnsi="Segoe UI" w:cs="Segoe UI"/>
+          <w:kern w:val="0"/>
+          <w:sz w:val="24"/>
+          <w:szCs w:val="24"/>
+          <w14:ligatures w14:val="none"/>
+        </w:rPr>
+        <w:t>Ťah</w:t>
+      </w:r>
+      <w:proofErr w:type="spellEnd"/>
+      <w:r>
+        <w:rPr>
+          <w:rFonts w:ascii="Segoe UI" w:eastAsia="Times New Roman" w:hAnsi="Segoe UI" w:cs="Segoe UI"/>
+          <w:kern w:val="0"/>
+          <w:sz w:val="24"/>
+          <w:szCs w:val="24"/>
+          <w14:ligatures w14:val="none"/>
+        </w:rPr>
+        <w:t xml:space="preserve"> </w:t>
+      </w:r>
+      <w:proofErr w:type="spellStart"/>
+      <w:r>
+        <w:rPr>
+          <w:rFonts w:ascii="Segoe UI" w:eastAsia="Times New Roman" w:hAnsi="Segoe UI" w:cs="Segoe UI"/>
+          <w:kern w:val="0"/>
+          <w:sz w:val="24"/>
+          <w:szCs w:val="24"/>
+          <w14:ligatures w14:val="none"/>
+        </w:rPr>
+        <w:t>hráča</w:t>
+      </w:r>
+      <w:proofErr w:type="spellEnd"/>
+      <w:r>
+        <w:rPr>
+          <w:rFonts w:ascii="Segoe UI" w:eastAsia="Times New Roman" w:hAnsi="Segoe UI" w:cs="Segoe UI"/>
+          <w:kern w:val="0"/>
+          <w:sz w:val="24"/>
+          <w:szCs w:val="24"/>
+          <w14:ligatures w14:val="none"/>
+        </w:rPr>
+        <w:t xml:space="preserve"> </w:t>
+      </w:r>
+      <w:proofErr w:type="spellStart"/>
+      <w:r>
+        <w:rPr>
+          <w:rFonts w:ascii="Segoe UI" w:eastAsia="Times New Roman" w:hAnsi="Segoe UI" w:cs="Segoe UI"/>
+          <w:kern w:val="0"/>
+          <w:sz w:val="24"/>
+          <w:szCs w:val="24"/>
+          <w14:ligatures w14:val="none"/>
+        </w:rPr>
+        <w:t>spočíva</w:t>
+      </w:r>
+      <w:proofErr w:type="spellEnd"/>
+      <w:r>
+        <w:rPr>
+          <w:rFonts w:ascii="Segoe UI" w:eastAsia="Times New Roman" w:hAnsi="Segoe UI" w:cs="Segoe UI"/>
+          <w:kern w:val="0"/>
+          <w:sz w:val="24"/>
+          <w:szCs w:val="24"/>
+          <w14:ligatures w14:val="none"/>
+        </w:rPr>
+        <w:t xml:space="preserve"> </w:t>
+      </w:r>
+      <w:r>
+        <w:rPr>
+          <w:rFonts w:ascii="Segoe UI" w:eastAsia="Times New Roman" w:hAnsi="Segoe UI" w:cs="Segoe UI"/>
+          <w:kern w:val="0"/>
+          <w:sz w:val="24"/>
+          <w:szCs w:val="24"/>
+          <w14:ligatures w14:val="none"/>
+        </w:rPr>
+        <w:t xml:space="preserve">v </w:t>
+      </w:r>
+      <w:proofErr w:type="spellStart"/>
+      <w:r>
+        <w:rPr>
+          <w:rFonts w:ascii="Segoe UI" w:eastAsia="Times New Roman" w:hAnsi="Segoe UI" w:cs="Segoe UI"/>
+          <w:kern w:val="0"/>
+          <w:sz w:val="24"/>
+          <w:szCs w:val="24"/>
+          <w14:ligatures w14:val="none"/>
+        </w:rPr>
+        <w:t>pohybe</w:t>
+      </w:r>
+      <w:proofErr w:type="spellEnd"/>
+      <w:r>
+        <w:rPr>
+          <w:rFonts w:ascii="Segoe UI" w:eastAsia="Times New Roman" w:hAnsi="Segoe UI" w:cs="Segoe UI"/>
+          <w:kern w:val="0"/>
+          <w:sz w:val="24"/>
+          <w:szCs w:val="24"/>
+          <w14:ligatures w14:val="none"/>
+        </w:rPr>
+        <w:t xml:space="preserve"> </w:t>
+      </w:r>
+      <w:proofErr w:type="spellStart"/>
+      <w:r>
+        <w:rPr>
+          <w:rFonts w:ascii="Segoe UI" w:eastAsia="Times New Roman" w:hAnsi="Segoe UI" w:cs="Segoe UI"/>
+          <w:kern w:val="0"/>
+          <w:sz w:val="24"/>
+          <w:szCs w:val="24"/>
+          <w14:ligatures w14:val="none"/>
+        </w:rPr>
+        <w:t>kockou</w:t>
+      </w:r>
+      <w:proofErr w:type="spellEnd"/>
+      <w:r>
+        <w:rPr>
+          <w:rFonts w:ascii="Segoe UI" w:eastAsia="Times New Roman" w:hAnsi="Segoe UI" w:cs="Segoe UI"/>
+          <w:kern w:val="0"/>
+          <w:sz w:val="24"/>
+          <w:szCs w:val="24"/>
+          <w14:ligatures w14:val="none"/>
+        </w:rPr>
+        <w:t xml:space="preserve"> do </w:t>
+      </w:r>
+      <w:proofErr w:type="spellStart"/>
+      <w:r>
+        <w:rPr>
+          <w:rFonts w:ascii="Segoe UI" w:eastAsia="Times New Roman" w:hAnsi="Segoe UI" w:cs="Segoe UI"/>
+          <w:kern w:val="0"/>
+          <w:sz w:val="24"/>
+          <w:szCs w:val="24"/>
+          <w14:ligatures w14:val="none"/>
+        </w:rPr>
+        <w:t>niektorej</w:t>
+      </w:r>
+      <w:proofErr w:type="spellEnd"/>
+      <w:r>
+        <w:rPr>
+          <w:rFonts w:ascii="Segoe UI" w:eastAsia="Times New Roman" w:hAnsi="Segoe UI" w:cs="Segoe UI"/>
+          <w:kern w:val="0"/>
+          <w:sz w:val="24"/>
+          <w:szCs w:val="24"/>
+          <w14:ligatures w14:val="none"/>
+        </w:rPr>
+        <w:t xml:space="preserve"> zo </w:t>
+      </w:r>
+      <w:proofErr w:type="spellStart"/>
+      <w:r>
+        <w:rPr>
+          <w:rFonts w:ascii="Segoe UI" w:eastAsia="Times New Roman" w:hAnsi="Segoe UI" w:cs="Segoe UI"/>
+          <w:kern w:val="0"/>
+          <w:sz w:val="24"/>
+          <w:szCs w:val="24"/>
+          <w14:ligatures w14:val="none"/>
+        </w:rPr>
+        <w:t>štyroch</w:t>
+      </w:r>
+      <w:proofErr w:type="spellEnd"/>
+      <w:r>
+        <w:rPr>
+          <w:rFonts w:ascii="Segoe UI" w:eastAsia="Times New Roman" w:hAnsi="Segoe UI" w:cs="Segoe UI"/>
+          <w:kern w:val="0"/>
+          <w:sz w:val="24"/>
+          <w:szCs w:val="24"/>
+          <w14:ligatures w14:val="none"/>
+        </w:rPr>
+        <w:t xml:space="preserve"> </w:t>
+      </w:r>
+      <w:proofErr w:type="spellStart"/>
+      <w:r>
+        <w:rPr>
+          <w:rFonts w:ascii="Segoe UI" w:eastAsia="Times New Roman" w:hAnsi="Segoe UI" w:cs="Segoe UI"/>
+          <w:kern w:val="0"/>
+          <w:sz w:val="24"/>
+          <w:szCs w:val="24"/>
+          <w14:ligatures w14:val="none"/>
+        </w:rPr>
+        <w:t>svetových</w:t>
+      </w:r>
+      <w:proofErr w:type="spellEnd"/>
+      <w:r>
+        <w:rPr>
+          <w:rFonts w:ascii="Segoe UI" w:eastAsia="Times New Roman" w:hAnsi="Segoe UI" w:cs="Segoe UI"/>
+          <w:kern w:val="0"/>
+          <w:sz w:val="24"/>
+          <w:szCs w:val="24"/>
+          <w14:ligatures w14:val="none"/>
+        </w:rPr>
+        <w:t xml:space="preserve"> </w:t>
+      </w:r>
+      <w:proofErr w:type="spellStart"/>
+      <w:r>
+        <w:rPr>
+          <w:rFonts w:ascii="Segoe UI" w:eastAsia="Times New Roman" w:hAnsi="Segoe UI" w:cs="Segoe UI"/>
+          <w:kern w:val="0"/>
+          <w:sz w:val="24"/>
+          <w:szCs w:val="24"/>
+          <w14:ligatures w14:val="none"/>
+        </w:rPr>
+        <w:t>strán</w:t>
+      </w:r>
+      <w:proofErr w:type="spellEnd"/>
+      <w:r>
+        <w:rPr>
+          <w:rFonts w:ascii="Segoe UI" w:eastAsia="Times New Roman" w:hAnsi="Segoe UI" w:cs="Segoe UI"/>
+          <w:kern w:val="0"/>
+          <w:sz w:val="24"/>
+          <w:szCs w:val="24"/>
+          <w14:ligatures w14:val="none"/>
+        </w:rPr>
+        <w:t xml:space="preserve">, </w:t>
+      </w:r>
+      <w:proofErr w:type="spellStart"/>
+      <w:r>
+        <w:rPr>
+          <w:rFonts w:ascii="Segoe UI" w:eastAsia="Times New Roman" w:hAnsi="Segoe UI" w:cs="Segoe UI"/>
+          <w:kern w:val="0"/>
+          <w:sz w:val="24"/>
+          <w:szCs w:val="24"/>
+          <w14:ligatures w14:val="none"/>
+        </w:rPr>
+        <w:t>na</w:t>
+      </w:r>
+      <w:proofErr w:type="spellEnd"/>
+      <w:r>
+        <w:rPr>
+          <w:rFonts w:ascii="Segoe UI" w:eastAsia="Times New Roman" w:hAnsi="Segoe UI" w:cs="Segoe UI"/>
+          <w:kern w:val="0"/>
+          <w:sz w:val="24"/>
+          <w:szCs w:val="24"/>
+          <w14:ligatures w14:val="none"/>
+        </w:rPr>
+        <w:t xml:space="preserve"> </w:t>
+      </w:r>
+      <w:proofErr w:type="spellStart"/>
+      <w:r>
+        <w:rPr>
+          <w:rFonts w:ascii="Segoe UI" w:eastAsia="Times New Roman" w:hAnsi="Segoe UI" w:cs="Segoe UI"/>
+          <w:kern w:val="0"/>
+          <w:sz w:val="24"/>
+          <w:szCs w:val="24"/>
+          <w14:ligatures w14:val="none"/>
+        </w:rPr>
+        <w:t>ktorej</w:t>
+      </w:r>
+      <w:proofErr w:type="spellEnd"/>
+      <w:r>
+        <w:rPr>
+          <w:rFonts w:ascii="Segoe UI" w:eastAsia="Times New Roman" w:hAnsi="Segoe UI" w:cs="Segoe UI"/>
+          <w:kern w:val="0"/>
+          <w:sz w:val="24"/>
+          <w:szCs w:val="24"/>
+          <w14:ligatures w14:val="none"/>
+        </w:rPr>
+        <w:t xml:space="preserve"> </w:t>
+      </w:r>
+      <w:proofErr w:type="spellStart"/>
+      <w:r>
+        <w:rPr>
+          <w:rFonts w:ascii="Segoe UI" w:eastAsia="Times New Roman" w:hAnsi="Segoe UI" w:cs="Segoe UI"/>
+          <w:kern w:val="0"/>
+          <w:sz w:val="24"/>
+          <w:szCs w:val="24"/>
+          <w14:ligatures w14:val="none"/>
+        </w:rPr>
+        <w:t>sa</w:t>
+      </w:r>
+      <w:proofErr w:type="spellEnd"/>
+      <w:r>
+        <w:rPr>
+          <w:rFonts w:ascii="Segoe UI" w:eastAsia="Times New Roman" w:hAnsi="Segoe UI" w:cs="Segoe UI"/>
+          <w:kern w:val="0"/>
+          <w:sz w:val="24"/>
+          <w:szCs w:val="24"/>
+          <w14:ligatures w14:val="none"/>
+        </w:rPr>
+        <w:t xml:space="preserve"> </w:t>
+      </w:r>
+      <w:proofErr w:type="spellStart"/>
+      <w:r>
+        <w:rPr>
+          <w:rFonts w:ascii="Segoe UI" w:eastAsia="Times New Roman" w:hAnsi="Segoe UI" w:cs="Segoe UI"/>
+          <w:kern w:val="0"/>
+          <w:sz w:val="24"/>
+          <w:szCs w:val="24"/>
+          <w14:ligatures w14:val="none"/>
+        </w:rPr>
+        <w:t>nachádza</w:t>
+      </w:r>
+      <w:proofErr w:type="spellEnd"/>
+      <w:r>
+        <w:rPr>
+          <w:rFonts w:ascii="Segoe UI" w:eastAsia="Times New Roman" w:hAnsi="Segoe UI" w:cs="Segoe UI"/>
+          <w:kern w:val="0"/>
+          <w:sz w:val="24"/>
+          <w:szCs w:val="24"/>
+          <w14:ligatures w14:val="none"/>
+        </w:rPr>
+        <w:t xml:space="preserve"> </w:t>
+      </w:r>
+      <w:proofErr w:type="spellStart"/>
+      <w:r>
+        <w:rPr>
+          <w:rFonts w:ascii="Segoe UI" w:eastAsia="Times New Roman" w:hAnsi="Segoe UI" w:cs="Segoe UI"/>
+          <w:kern w:val="0"/>
+          <w:sz w:val="24"/>
+          <w:szCs w:val="24"/>
+          <w14:ligatures w14:val="none"/>
+        </w:rPr>
+        <w:t>políčko</w:t>
+      </w:r>
+      <w:proofErr w:type="spellEnd"/>
       <w:r>
         <w:rPr>
           <w:rFonts w:ascii="Segoe UI" w:eastAsia="Times New Roman" w:hAnsi="Segoe UI" w:cs="Segoe UI"/>
@@ -387,8 +1564,394 @@
           <w:szCs w:val="24"/>
           <w14:ligatures w14:val="none"/>
         </w:rPr>
-        <w:t>Ak je dané políčko zafarbené určitou farbou, môže cez neho hráč prejsť len tou stranou kocky, ktorá je zafarbená danou farbou</w:t>
-      </w:r>
+        <w:t xml:space="preserve">Ak je </w:t>
+      </w:r>
+      <w:proofErr w:type="spellStart"/>
+      <w:r>
+        <w:rPr>
+          <w:rFonts w:ascii="Segoe UI" w:eastAsia="Times New Roman" w:hAnsi="Segoe UI" w:cs="Segoe UI"/>
+          <w:kern w:val="0"/>
+          <w:sz w:val="24"/>
+          <w:szCs w:val="24"/>
+          <w14:ligatures w14:val="none"/>
+        </w:rPr>
+        <w:t>dané</w:t>
+      </w:r>
+      <w:proofErr w:type="spellEnd"/>
+      <w:r>
+        <w:rPr>
+          <w:rFonts w:ascii="Segoe UI" w:eastAsia="Times New Roman" w:hAnsi="Segoe UI" w:cs="Segoe UI"/>
+          <w:kern w:val="0"/>
+          <w:sz w:val="24"/>
+          <w:szCs w:val="24"/>
+          <w14:ligatures w14:val="none"/>
+        </w:rPr>
+        <w:t xml:space="preserve"> </w:t>
+      </w:r>
+      <w:proofErr w:type="spellStart"/>
+      <w:r>
+        <w:rPr>
+          <w:rFonts w:ascii="Segoe UI" w:eastAsia="Times New Roman" w:hAnsi="Segoe UI" w:cs="Segoe UI"/>
+          <w:kern w:val="0"/>
+          <w:sz w:val="24"/>
+          <w:szCs w:val="24"/>
+          <w14:ligatures w14:val="none"/>
+        </w:rPr>
+        <w:t>políčko</w:t>
+      </w:r>
+      <w:proofErr w:type="spellEnd"/>
+      <w:r>
+        <w:rPr>
+          <w:rFonts w:ascii="Segoe UI" w:eastAsia="Times New Roman" w:hAnsi="Segoe UI" w:cs="Segoe UI"/>
+          <w:kern w:val="0"/>
+          <w:sz w:val="24"/>
+          <w:szCs w:val="24"/>
+          <w14:ligatures w14:val="none"/>
+        </w:rPr>
+        <w:t xml:space="preserve"> </w:t>
+      </w:r>
+      <w:proofErr w:type="spellStart"/>
+      <w:r>
+        <w:rPr>
+          <w:rFonts w:ascii="Segoe UI" w:eastAsia="Times New Roman" w:hAnsi="Segoe UI" w:cs="Segoe UI"/>
+          <w:kern w:val="0"/>
+          <w:sz w:val="24"/>
+          <w:szCs w:val="24"/>
+          <w14:ligatures w14:val="none"/>
+        </w:rPr>
+        <w:t>zafarbené</w:t>
+      </w:r>
+      <w:proofErr w:type="spellEnd"/>
+      <w:r>
+        <w:rPr>
+          <w:rFonts w:ascii="Segoe UI" w:eastAsia="Times New Roman" w:hAnsi="Segoe UI" w:cs="Segoe UI"/>
+          <w:kern w:val="0"/>
+          <w:sz w:val="24"/>
+          <w:szCs w:val="24"/>
+          <w14:ligatures w14:val="none"/>
+        </w:rPr>
+        <w:t xml:space="preserve"> </w:t>
+      </w:r>
+      <w:proofErr w:type="spellStart"/>
+      <w:r>
+        <w:rPr>
+          <w:rFonts w:ascii="Segoe UI" w:eastAsia="Times New Roman" w:hAnsi="Segoe UI" w:cs="Segoe UI"/>
+          <w:kern w:val="0"/>
+          <w:sz w:val="24"/>
+          <w:szCs w:val="24"/>
+          <w14:ligatures w14:val="none"/>
+        </w:rPr>
+        <w:t>určitou</w:t>
+      </w:r>
+      <w:proofErr w:type="spellEnd"/>
+      <w:r>
+        <w:rPr>
+          <w:rFonts w:ascii="Segoe UI" w:eastAsia="Times New Roman" w:hAnsi="Segoe UI" w:cs="Segoe UI"/>
+          <w:kern w:val="0"/>
+          <w:sz w:val="24"/>
+          <w:szCs w:val="24"/>
+          <w14:ligatures w14:val="none"/>
+        </w:rPr>
+        <w:t xml:space="preserve"> </w:t>
+      </w:r>
+      <w:proofErr w:type="spellStart"/>
+      <w:r>
+        <w:rPr>
+          <w:rFonts w:ascii="Segoe UI" w:eastAsia="Times New Roman" w:hAnsi="Segoe UI" w:cs="Segoe UI"/>
+          <w:kern w:val="0"/>
+          <w:sz w:val="24"/>
+          <w:szCs w:val="24"/>
+          <w14:ligatures w14:val="none"/>
+        </w:rPr>
+        <w:t>farbou</w:t>
+      </w:r>
+      <w:proofErr w:type="spellEnd"/>
+      <w:r>
+        <w:rPr>
+          <w:rFonts w:ascii="Segoe UI" w:eastAsia="Times New Roman" w:hAnsi="Segoe UI" w:cs="Segoe UI"/>
+          <w:kern w:val="0"/>
+          <w:sz w:val="24"/>
+          <w:szCs w:val="24"/>
+          <w14:ligatures w14:val="none"/>
+        </w:rPr>
+        <w:t xml:space="preserve">, </w:t>
+      </w:r>
+      <w:proofErr w:type="spellStart"/>
+      <w:r>
+        <w:rPr>
+          <w:rFonts w:ascii="Segoe UI" w:eastAsia="Times New Roman" w:hAnsi="Segoe UI" w:cs="Segoe UI"/>
+          <w:kern w:val="0"/>
+          <w:sz w:val="24"/>
+          <w:szCs w:val="24"/>
+          <w14:ligatures w14:val="none"/>
+        </w:rPr>
+        <w:t>môže</w:t>
+      </w:r>
+      <w:proofErr w:type="spellEnd"/>
+      <w:r>
+        <w:rPr>
+          <w:rFonts w:ascii="Segoe UI" w:eastAsia="Times New Roman" w:hAnsi="Segoe UI" w:cs="Segoe UI"/>
+          <w:kern w:val="0"/>
+          <w:sz w:val="24"/>
+          <w:szCs w:val="24"/>
+          <w14:ligatures w14:val="none"/>
+        </w:rPr>
+        <w:t xml:space="preserve"> </w:t>
+      </w:r>
+      <w:proofErr w:type="spellStart"/>
+      <w:r>
+        <w:rPr>
+          <w:rFonts w:ascii="Segoe UI" w:eastAsia="Times New Roman" w:hAnsi="Segoe UI" w:cs="Segoe UI"/>
+          <w:kern w:val="0"/>
+          <w:sz w:val="24"/>
+          <w:szCs w:val="24"/>
+          <w14:ligatures w14:val="none"/>
+        </w:rPr>
+        <w:t>cez</w:t>
+      </w:r>
+      <w:proofErr w:type="spellEnd"/>
+      <w:r>
+        <w:rPr>
+          <w:rFonts w:ascii="Segoe UI" w:eastAsia="Times New Roman" w:hAnsi="Segoe UI" w:cs="Segoe UI"/>
+          <w:kern w:val="0"/>
+          <w:sz w:val="24"/>
+          <w:szCs w:val="24"/>
+          <w14:ligatures w14:val="none"/>
+        </w:rPr>
+        <w:t xml:space="preserve"> </w:t>
+      </w:r>
+      <w:proofErr w:type="spellStart"/>
+      <w:r>
+        <w:rPr>
+          <w:rFonts w:ascii="Segoe UI" w:eastAsia="Times New Roman" w:hAnsi="Segoe UI" w:cs="Segoe UI"/>
+          <w:kern w:val="0"/>
+          <w:sz w:val="24"/>
+          <w:szCs w:val="24"/>
+          <w14:ligatures w14:val="none"/>
+        </w:rPr>
+        <w:t>neho</w:t>
+      </w:r>
+      <w:proofErr w:type="spellEnd"/>
+      <w:r>
+        <w:rPr>
+          <w:rFonts w:ascii="Segoe UI" w:eastAsia="Times New Roman" w:hAnsi="Segoe UI" w:cs="Segoe UI"/>
+          <w:kern w:val="0"/>
+          <w:sz w:val="24"/>
+          <w:szCs w:val="24"/>
+          <w14:ligatures w14:val="none"/>
+        </w:rPr>
+        <w:t xml:space="preserve"> </w:t>
+      </w:r>
+      <w:proofErr w:type="spellStart"/>
+      <w:r>
+        <w:rPr>
+          <w:rFonts w:ascii="Segoe UI" w:eastAsia="Times New Roman" w:hAnsi="Segoe UI" w:cs="Segoe UI"/>
+          <w:kern w:val="0"/>
+          <w:sz w:val="24"/>
+          <w:szCs w:val="24"/>
+          <w14:ligatures w14:val="none"/>
+        </w:rPr>
+        <w:t>hráč</w:t>
+      </w:r>
+      <w:proofErr w:type="spellEnd"/>
+      <w:r>
+        <w:rPr>
+          <w:rFonts w:ascii="Segoe UI" w:eastAsia="Times New Roman" w:hAnsi="Segoe UI" w:cs="Segoe UI"/>
+          <w:kern w:val="0"/>
+          <w:sz w:val="24"/>
+          <w:szCs w:val="24"/>
+          <w14:ligatures w14:val="none"/>
+        </w:rPr>
+        <w:t xml:space="preserve"> </w:t>
+      </w:r>
+      <w:proofErr w:type="spellStart"/>
+      <w:r>
+        <w:rPr>
+          <w:rFonts w:ascii="Segoe UI" w:eastAsia="Times New Roman" w:hAnsi="Segoe UI" w:cs="Segoe UI"/>
+          <w:kern w:val="0"/>
+          <w:sz w:val="24"/>
+          <w:szCs w:val="24"/>
+          <w14:ligatures w14:val="none"/>
+        </w:rPr>
+        <w:t>prejsť</w:t>
+      </w:r>
+      <w:proofErr w:type="spellEnd"/>
+      <w:r>
+        <w:rPr>
+          <w:rFonts w:ascii="Segoe UI" w:eastAsia="Times New Roman" w:hAnsi="Segoe UI" w:cs="Segoe UI"/>
+          <w:kern w:val="0"/>
+          <w:sz w:val="24"/>
+          <w:szCs w:val="24"/>
+          <w14:ligatures w14:val="none"/>
+        </w:rPr>
+        <w:t xml:space="preserve"> </w:t>
+      </w:r>
+      <w:proofErr w:type="spellStart"/>
+      <w:r>
+        <w:rPr>
+          <w:rFonts w:ascii="Segoe UI" w:eastAsia="Times New Roman" w:hAnsi="Segoe UI" w:cs="Segoe UI"/>
+          <w:kern w:val="0"/>
+          <w:sz w:val="24"/>
+          <w:szCs w:val="24"/>
+          <w14:ligatures w14:val="none"/>
+        </w:rPr>
+        <w:t>len</w:t>
+      </w:r>
+      <w:proofErr w:type="spellEnd"/>
+      <w:r>
+        <w:rPr>
+          <w:rFonts w:ascii="Segoe UI" w:eastAsia="Times New Roman" w:hAnsi="Segoe UI" w:cs="Segoe UI"/>
+          <w:kern w:val="0"/>
+          <w:sz w:val="24"/>
+          <w:szCs w:val="24"/>
+          <w14:ligatures w14:val="none"/>
+        </w:rPr>
+        <w:t xml:space="preserve"> </w:t>
+      </w:r>
+      <w:proofErr w:type="spellStart"/>
+      <w:r>
+        <w:rPr>
+          <w:rFonts w:ascii="Segoe UI" w:eastAsia="Times New Roman" w:hAnsi="Segoe UI" w:cs="Segoe UI"/>
+          <w:kern w:val="0"/>
+          <w:sz w:val="24"/>
+          <w:szCs w:val="24"/>
+          <w14:ligatures w14:val="none"/>
+        </w:rPr>
+        <w:t>tou</w:t>
+      </w:r>
+      <w:proofErr w:type="spellEnd"/>
+      <w:r>
+        <w:rPr>
+          <w:rFonts w:ascii="Segoe UI" w:eastAsia="Times New Roman" w:hAnsi="Segoe UI" w:cs="Segoe UI"/>
+          <w:kern w:val="0"/>
+          <w:sz w:val="24"/>
+          <w:szCs w:val="24"/>
+          <w14:ligatures w14:val="none"/>
+        </w:rPr>
+        <w:t xml:space="preserve"> </w:t>
+      </w:r>
+      <w:proofErr w:type="spellStart"/>
+      <w:r>
+        <w:rPr>
+          <w:rFonts w:ascii="Segoe UI" w:eastAsia="Times New Roman" w:hAnsi="Segoe UI" w:cs="Segoe UI"/>
+          <w:kern w:val="0"/>
+          <w:sz w:val="24"/>
+          <w:szCs w:val="24"/>
+          <w14:ligatures w14:val="none"/>
+        </w:rPr>
+        <w:t>stranou</w:t>
+      </w:r>
+      <w:proofErr w:type="spellEnd"/>
+      <w:r>
+        <w:rPr>
+          <w:rFonts w:ascii="Segoe UI" w:eastAsia="Times New Roman" w:hAnsi="Segoe UI" w:cs="Segoe UI"/>
+          <w:kern w:val="0"/>
+          <w:sz w:val="24"/>
+          <w:szCs w:val="24"/>
+          <w14:ligatures w14:val="none"/>
+        </w:rPr>
+        <w:t xml:space="preserve"> </w:t>
+      </w:r>
+      <w:proofErr w:type="spellStart"/>
+      <w:r>
+        <w:rPr>
+          <w:rFonts w:ascii="Segoe UI" w:eastAsia="Times New Roman" w:hAnsi="Segoe UI" w:cs="Segoe UI"/>
+          <w:kern w:val="0"/>
+          <w:sz w:val="24"/>
+          <w:szCs w:val="24"/>
+          <w14:ligatures w14:val="none"/>
+        </w:rPr>
+        <w:t>kocky</w:t>
+      </w:r>
+      <w:proofErr w:type="spellEnd"/>
+      <w:r>
+        <w:rPr>
+          <w:rFonts w:ascii="Segoe UI" w:eastAsia="Times New Roman" w:hAnsi="Segoe UI" w:cs="Segoe UI"/>
+          <w:kern w:val="0"/>
+          <w:sz w:val="24"/>
+          <w:szCs w:val="24"/>
+          <w14:ligatures w14:val="none"/>
+        </w:rPr>
+        <w:t xml:space="preserve">, </w:t>
+      </w:r>
+      <w:proofErr w:type="spellStart"/>
+      <w:r>
+        <w:rPr>
+          <w:rFonts w:ascii="Segoe UI" w:eastAsia="Times New Roman" w:hAnsi="Segoe UI" w:cs="Segoe UI"/>
+          <w:kern w:val="0"/>
+          <w:sz w:val="24"/>
+          <w:szCs w:val="24"/>
+          <w14:ligatures w14:val="none"/>
+        </w:rPr>
+        <w:t>ktorá</w:t>
+      </w:r>
+      <w:proofErr w:type="spellEnd"/>
+      <w:r>
+        <w:rPr>
+          <w:rFonts w:ascii="Segoe UI" w:eastAsia="Times New Roman" w:hAnsi="Segoe UI" w:cs="Segoe UI"/>
+          <w:kern w:val="0"/>
+          <w:sz w:val="24"/>
+          <w:szCs w:val="24"/>
+          <w14:ligatures w14:val="none"/>
+        </w:rPr>
+        <w:t xml:space="preserve"> je </w:t>
+      </w:r>
+      <w:proofErr w:type="spellStart"/>
+      <w:r>
+        <w:rPr>
+          <w:rFonts w:ascii="Segoe UI" w:eastAsia="Times New Roman" w:hAnsi="Segoe UI" w:cs="Segoe UI"/>
+          <w:kern w:val="0"/>
+          <w:sz w:val="24"/>
+          <w:szCs w:val="24"/>
+          <w14:ligatures w14:val="none"/>
+        </w:rPr>
+        <w:t>zafarbená</w:t>
+      </w:r>
+      <w:proofErr w:type="spellEnd"/>
+      <w:r>
+        <w:rPr>
+          <w:rFonts w:ascii="Segoe UI" w:eastAsia="Times New Roman" w:hAnsi="Segoe UI" w:cs="Segoe UI"/>
+          <w:kern w:val="0"/>
+          <w:sz w:val="24"/>
+          <w:szCs w:val="24"/>
+          <w14:ligatures w14:val="none"/>
+        </w:rPr>
+        <w:t xml:space="preserve"> </w:t>
+      </w:r>
+      <w:proofErr w:type="spellStart"/>
+      <w:r>
+        <w:rPr>
+          <w:rFonts w:ascii="Segoe UI" w:eastAsia="Times New Roman" w:hAnsi="Segoe UI" w:cs="Segoe UI"/>
+          <w:kern w:val="0"/>
+          <w:sz w:val="24"/>
+          <w:szCs w:val="24"/>
+          <w14:ligatures w14:val="none"/>
+        </w:rPr>
+        <w:t>danou</w:t>
+      </w:r>
+      <w:proofErr w:type="spellEnd"/>
+      <w:r>
+        <w:rPr>
+          <w:rFonts w:ascii="Segoe UI" w:eastAsia="Times New Roman" w:hAnsi="Segoe UI" w:cs="Segoe UI"/>
+          <w:kern w:val="0"/>
+          <w:sz w:val="24"/>
+          <w:szCs w:val="24"/>
+          <w14:ligatures w14:val="none"/>
+        </w:rPr>
+        <w:t xml:space="preserve"> </w:t>
+      </w:r>
+      <w:proofErr w:type="spellStart"/>
+      <w:r>
+        <w:rPr>
+          <w:rFonts w:ascii="Segoe UI" w:eastAsia="Times New Roman" w:hAnsi="Segoe UI" w:cs="Segoe UI"/>
+          <w:kern w:val="0"/>
+          <w:sz w:val="24"/>
+          <w:szCs w:val="24"/>
+          <w14:ligatures w14:val="none"/>
+        </w:rPr>
+        <w:t>farbou</w:t>
+      </w:r>
+      <w:proofErr w:type="spellEnd"/>
     </w:p>
     <w:p>
       <w:pPr>
@@ -413,8 +1976,402 @@
           <w:szCs w:val="24"/>
           <w14:ligatures w14:val="none"/>
         </w:rPr>
-        <w:t>Ak s ana danom políčku nachádza pllechovka s farbo znázornená symbolom plus, zafarbí sa strana kocky, ktoru stúpi na políčko danou farbou</w:t>
-      </w:r>
+        <w:t xml:space="preserve">Ak s ana </w:t>
+      </w:r>
+      <w:proofErr w:type="spellStart"/>
+      <w:r>
+        <w:rPr>
+          <w:rFonts w:ascii="Segoe UI" w:eastAsia="Times New Roman" w:hAnsi="Segoe UI" w:cs="Segoe UI"/>
+          <w:kern w:val="0"/>
+          <w:sz w:val="24"/>
+          <w:szCs w:val="24"/>
+          <w14:ligatures w14:val="none"/>
+        </w:rPr>
+        <w:t>danom</w:t>
+      </w:r>
+      <w:proofErr w:type="spellEnd"/>
+      <w:r>
+        <w:rPr>
+          <w:rFonts w:ascii="Segoe UI" w:eastAsia="Times New Roman" w:hAnsi="Segoe UI" w:cs="Segoe UI"/>
+          <w:kern w:val="0"/>
+          <w:sz w:val="24"/>
+          <w:szCs w:val="24"/>
+          <w14:ligatures w14:val="none"/>
+        </w:rPr>
+        <w:t xml:space="preserve"> </w:t>
+      </w:r>
+      <w:proofErr w:type="spellStart"/>
+      <w:r>
+        <w:rPr>
+          <w:rFonts w:ascii="Segoe UI" w:eastAsia="Times New Roman" w:hAnsi="Segoe UI" w:cs="Segoe UI"/>
+          <w:kern w:val="0"/>
+          <w:sz w:val="24"/>
+          <w:szCs w:val="24"/>
+          <w14:ligatures w14:val="none"/>
+        </w:rPr>
+        <w:t>políčku</w:t>
+      </w:r>
+      <w:proofErr w:type="spellEnd"/>
+      <w:r>
+        <w:rPr>
+          <w:rFonts w:ascii="Segoe UI" w:eastAsia="Times New Roman" w:hAnsi="Segoe UI" w:cs="Segoe UI"/>
+          <w:kern w:val="0"/>
+          <w:sz w:val="24"/>
+          <w:szCs w:val="24"/>
+          <w14:ligatures w14:val="none"/>
+        </w:rPr>
+        <w:t xml:space="preserve"> </w:t>
+      </w:r>
+      <w:proofErr w:type="spellStart"/>
+      <w:r>
+        <w:rPr>
+          <w:rFonts w:ascii="Segoe UI" w:eastAsia="Times New Roman" w:hAnsi="Segoe UI" w:cs="Segoe UI"/>
+          <w:kern w:val="0"/>
+          <w:sz w:val="24"/>
+          <w:szCs w:val="24"/>
+          <w14:ligatures w14:val="none"/>
+        </w:rPr>
+        <w:t>nachádza</w:t>
+      </w:r>
+      <w:proofErr w:type="spellEnd"/>
+      <w:r>
+        <w:rPr>
+          <w:rFonts w:ascii="Segoe UI" w:eastAsia="Times New Roman" w:hAnsi="Segoe UI" w:cs="Segoe UI"/>
+          <w:kern w:val="0"/>
+          <w:sz w:val="24"/>
+          <w:szCs w:val="24"/>
+          <w14:ligatures w14:val="none"/>
+        </w:rPr>
+        <w:t xml:space="preserve"> </w:t>
+      </w:r>
+      <w:proofErr w:type="spellStart"/>
+      <w:r>
+        <w:rPr>
+          <w:rFonts w:ascii="Segoe UI" w:eastAsia="Times New Roman" w:hAnsi="Segoe UI" w:cs="Segoe UI"/>
+          <w:kern w:val="0"/>
+          <w:sz w:val="24"/>
+          <w:szCs w:val="24"/>
+          <w14:ligatures w14:val="none"/>
+        </w:rPr>
+        <w:t>pllechovka</w:t>
+      </w:r>
+      <w:proofErr w:type="spellEnd"/>
+      <w:r>
+        <w:rPr>
+          <w:rFonts w:ascii="Segoe UI" w:eastAsia="Times New Roman" w:hAnsi="Segoe UI" w:cs="Segoe UI"/>
+          <w:kern w:val="0"/>
+          <w:sz w:val="24"/>
+          <w:szCs w:val="24"/>
+          <w14:ligatures w14:val="none"/>
+        </w:rPr>
+        <w:t xml:space="preserve"> s </w:t>
+      </w:r>
+      <w:proofErr w:type="spellStart"/>
+      <w:r>
+        <w:rPr>
+          <w:rFonts w:ascii="Segoe UI" w:eastAsia="Times New Roman" w:hAnsi="Segoe UI" w:cs="Segoe UI"/>
+          <w:kern w:val="0"/>
+          <w:sz w:val="24"/>
+          <w:szCs w:val="24"/>
+          <w14:ligatures w14:val="none"/>
+        </w:rPr>
+        <w:t>farbo</w:t>
+      </w:r>
+      <w:r>
+        <w:rPr>
+          <w:rFonts w:ascii="Segoe UI" w:eastAsia="Times New Roman" w:hAnsi="Segoe UI" w:cs="Segoe UI"/>
+          <w:kern w:val="0"/>
+          <w:sz w:val="24"/>
+          <w:szCs w:val="24"/>
+          <w14:ligatures w14:val="none"/>
+        </w:rPr>
+        <w:t>u</w:t>
+      </w:r>
+      <w:proofErr w:type="spellEnd"/>
+      <w:r>
+        <w:rPr>
+          <w:rFonts w:ascii="Segoe UI" w:eastAsia="Times New Roman" w:hAnsi="Segoe UI" w:cs="Segoe UI"/>
+          <w:kern w:val="0"/>
+          <w:sz w:val="24"/>
+          <w:szCs w:val="24"/>
+          <w14:ligatures w14:val="none"/>
+        </w:rPr>
+        <w:t xml:space="preserve"> </w:t>
+      </w:r>
+      <w:proofErr w:type="spellStart"/>
+      <w:r>
+        <w:rPr>
+          <w:rFonts w:ascii="Segoe UI" w:eastAsia="Times New Roman" w:hAnsi="Segoe UI" w:cs="Segoe UI"/>
+          <w:kern w:val="0"/>
+          <w:sz w:val="24"/>
+          <w:szCs w:val="24"/>
+          <w14:ligatures w14:val="none"/>
+        </w:rPr>
+        <w:t>znázornená</w:t>
+      </w:r>
+      <w:proofErr w:type="spellEnd"/>
+      <w:r>
+        <w:rPr>
+          <w:rFonts w:ascii="Segoe UI" w:eastAsia="Times New Roman" w:hAnsi="Segoe UI" w:cs="Segoe UI"/>
+          <w:kern w:val="0"/>
+          <w:sz w:val="24"/>
+          <w:szCs w:val="24"/>
+          <w14:ligatures w14:val="none"/>
+        </w:rPr>
+        <w:t xml:space="preserve"> </w:t>
+      </w:r>
+      <w:proofErr w:type="spellStart"/>
+      <w:r>
+        <w:rPr>
+          <w:rFonts w:ascii="Segoe UI" w:eastAsia="Times New Roman" w:hAnsi="Segoe UI" w:cs="Segoe UI"/>
+          <w:kern w:val="0"/>
+          <w:sz w:val="24"/>
+          <w:szCs w:val="24"/>
+          <w14:ligatures w14:val="none"/>
+        </w:rPr>
+        <w:t>symbolom</w:t>
+      </w:r>
+      <w:proofErr w:type="spellEnd"/>
+      <w:r>
+        <w:rPr>
+          <w:rFonts w:ascii="Segoe UI" w:eastAsia="Times New Roman" w:hAnsi="Segoe UI" w:cs="Segoe UI"/>
+          <w:kern w:val="0"/>
+          <w:sz w:val="24"/>
+          <w:szCs w:val="24"/>
+          <w14:ligatures w14:val="none"/>
+        </w:rPr>
+        <w:t xml:space="preserve"> plus, </w:t>
+      </w:r>
+      <w:proofErr w:type="spellStart"/>
+      <w:r>
+        <w:rPr>
+          <w:rFonts w:ascii="Segoe UI" w:eastAsia="Times New Roman" w:hAnsi="Segoe UI" w:cs="Segoe UI"/>
+          <w:kern w:val="0"/>
+          <w:sz w:val="24"/>
+          <w:szCs w:val="24"/>
+          <w14:ligatures w14:val="none"/>
+        </w:rPr>
+        <w:t>zafarbí</w:t>
+      </w:r>
+      <w:proofErr w:type="spellEnd"/>
+      <w:r>
+        <w:rPr>
+          <w:rFonts w:ascii="Segoe UI" w:eastAsia="Times New Roman" w:hAnsi="Segoe UI" w:cs="Segoe UI"/>
+          <w:kern w:val="0"/>
+          <w:sz w:val="24"/>
+          <w:szCs w:val="24"/>
+          <w14:ligatures w14:val="none"/>
+        </w:rPr>
+        <w:t xml:space="preserve"> </w:t>
+      </w:r>
+      <w:proofErr w:type="spellStart"/>
+      <w:r>
+        <w:rPr>
+          <w:rFonts w:ascii="Segoe UI" w:eastAsia="Times New Roman" w:hAnsi="Segoe UI" w:cs="Segoe UI"/>
+          <w:kern w:val="0"/>
+          <w:sz w:val="24"/>
+          <w:szCs w:val="24"/>
+          <w14:ligatures w14:val="none"/>
+        </w:rPr>
+        <w:t>sa</w:t>
+      </w:r>
+      <w:proofErr w:type="spellEnd"/>
+      <w:r>
+        <w:rPr>
+          <w:rFonts w:ascii="Segoe UI" w:eastAsia="Times New Roman" w:hAnsi="Segoe UI" w:cs="Segoe UI"/>
+          <w:kern w:val="0"/>
+          <w:sz w:val="24"/>
+          <w:szCs w:val="24"/>
+          <w14:ligatures w14:val="none"/>
+        </w:rPr>
+        <w:t xml:space="preserve"> </w:t>
+      </w:r>
+      <w:proofErr w:type="spellStart"/>
+      <w:r>
+        <w:rPr>
+          <w:rFonts w:ascii="Segoe UI" w:eastAsia="Times New Roman" w:hAnsi="Segoe UI" w:cs="Segoe UI"/>
+          <w:kern w:val="0"/>
+          <w:sz w:val="24"/>
+          <w:szCs w:val="24"/>
+          <w14:ligatures w14:val="none"/>
+        </w:rPr>
+        <w:t>strana</w:t>
+      </w:r>
+      <w:proofErr w:type="spellEnd"/>
+      <w:r>
+        <w:rPr>
+          <w:rFonts w:ascii="Segoe UI" w:eastAsia="Times New Roman" w:hAnsi="Segoe UI" w:cs="Segoe UI"/>
+          <w:kern w:val="0"/>
+          <w:sz w:val="24"/>
+          <w:szCs w:val="24"/>
+          <w14:ligatures w14:val="none"/>
+        </w:rPr>
+        <w:t xml:space="preserve"> </w:t>
+      </w:r>
+      <w:proofErr w:type="spellStart"/>
+      <w:r>
+        <w:rPr>
+          <w:rFonts w:ascii="Segoe UI" w:eastAsia="Times New Roman" w:hAnsi="Segoe UI" w:cs="Segoe UI"/>
+          <w:kern w:val="0"/>
+          <w:sz w:val="24"/>
+          <w:szCs w:val="24"/>
+          <w14:ligatures w14:val="none"/>
+        </w:rPr>
+        <w:t>kocky</w:t>
+      </w:r>
+      <w:proofErr w:type="spellEnd"/>
+      <w:r>
+        <w:rPr>
+          <w:rFonts w:ascii="Segoe UI" w:eastAsia="Times New Roman" w:hAnsi="Segoe UI" w:cs="Segoe UI"/>
+          <w:kern w:val="0"/>
+          <w:sz w:val="24"/>
+          <w:szCs w:val="24"/>
+          <w14:ligatures w14:val="none"/>
+        </w:rPr>
+        <w:t xml:space="preserve">, </w:t>
+      </w:r>
+      <w:proofErr w:type="spellStart"/>
+      <w:r>
+        <w:rPr>
+          <w:rFonts w:ascii="Segoe UI" w:eastAsia="Times New Roman" w:hAnsi="Segoe UI" w:cs="Segoe UI"/>
+          <w:kern w:val="0"/>
+          <w:sz w:val="24"/>
+          <w:szCs w:val="24"/>
+          <w14:ligatures w14:val="none"/>
+        </w:rPr>
+        <w:t>ktor</w:t>
+      </w:r>
+      <w:r>
+        <w:rPr>
+          <w:rFonts w:ascii="Segoe UI" w:eastAsia="Times New Roman" w:hAnsi="Segoe UI" w:cs="Segoe UI"/>
+          <w:kern w:val="0"/>
+          <w:sz w:val="24"/>
+          <w:szCs w:val="24"/>
+          <w14:ligatures w14:val="none"/>
+        </w:rPr>
+        <w:t>o</w:t>
+      </w:r>
+      <w:r>
+        <w:rPr>
+          <w:rFonts w:ascii="Segoe UI" w:eastAsia="Times New Roman" w:hAnsi="Segoe UI" w:cs="Segoe UI"/>
+          <w:kern w:val="0"/>
+          <w:sz w:val="24"/>
+          <w:szCs w:val="24"/>
+          <w14:ligatures w14:val="none"/>
+        </w:rPr>
+        <w:t>u</w:t>
+      </w:r>
+      <w:proofErr w:type="spellEnd"/>
+      <w:r>
+        <w:rPr>
+          <w:rFonts w:ascii="Segoe UI" w:eastAsia="Times New Roman" w:hAnsi="Segoe UI" w:cs="Segoe UI"/>
+          <w:kern w:val="0"/>
+          <w:sz w:val="24"/>
+          <w:szCs w:val="24"/>
+          <w14:ligatures w14:val="none"/>
+        </w:rPr>
+        <w:t xml:space="preserve"> </w:t>
+      </w:r>
+      <w:proofErr w:type="spellStart"/>
+      <w:r>
+        <w:rPr>
+          <w:rFonts w:ascii="Segoe UI" w:eastAsia="Times New Roman" w:hAnsi="Segoe UI" w:cs="Segoe UI"/>
+          <w:kern w:val="0"/>
+          <w:sz w:val="24"/>
+          <w:szCs w:val="24"/>
+          <w14:ligatures w14:val="none"/>
+        </w:rPr>
+        <w:t>stúpi</w:t>
+      </w:r>
+      <w:proofErr w:type="spellEnd"/>
+      <w:r>
+        <w:rPr>
+          <w:rFonts w:ascii="Segoe UI" w:eastAsia="Times New Roman" w:hAnsi="Segoe UI" w:cs="Segoe UI"/>
+          <w:kern w:val="0"/>
+          <w:sz w:val="24"/>
+          <w:szCs w:val="24"/>
+          <w14:ligatures w14:val="none"/>
+        </w:rPr>
+        <w:t xml:space="preserve"> </w:t>
+      </w:r>
+      <w:proofErr w:type="spellStart"/>
+      <w:r>
+        <w:rPr>
+          <w:rFonts w:ascii="Segoe UI" w:eastAsia="Times New Roman" w:hAnsi="Segoe UI" w:cs="Segoe UI"/>
+          <w:kern w:val="0"/>
+          <w:sz w:val="24"/>
+          <w:szCs w:val="24"/>
+          <w14:ligatures w14:val="none"/>
+        </w:rPr>
+        <w:t>na</w:t>
+      </w:r>
+      <w:proofErr w:type="spellEnd"/>
+      <w:r>
+        <w:rPr>
+          <w:rFonts w:ascii="Segoe UI" w:eastAsia="Times New Roman" w:hAnsi="Segoe UI" w:cs="Segoe UI"/>
+          <w:kern w:val="0"/>
+          <w:sz w:val="24"/>
+          <w:szCs w:val="24"/>
+          <w14:ligatures w14:val="none"/>
+        </w:rPr>
+        <w:t xml:space="preserve"> </w:t>
+      </w:r>
+      <w:proofErr w:type="spellStart"/>
+      <w:r>
+        <w:rPr>
+          <w:rFonts w:ascii="Segoe UI" w:eastAsia="Times New Roman" w:hAnsi="Segoe UI" w:cs="Segoe UI"/>
+          <w:kern w:val="0"/>
+          <w:sz w:val="24"/>
+          <w:szCs w:val="24"/>
+          <w14:ligatures w14:val="none"/>
+        </w:rPr>
+        <w:t>políčko</w:t>
+      </w:r>
+      <w:proofErr w:type="spellEnd"/>
+      <w:r>
+        <w:rPr>
+          <w:rFonts w:ascii="Segoe UI" w:eastAsia="Times New Roman" w:hAnsi="Segoe UI" w:cs="Segoe UI"/>
+          <w:kern w:val="0"/>
+          <w:sz w:val="24"/>
+          <w:szCs w:val="24"/>
+          <w14:ligatures w14:val="none"/>
+        </w:rPr>
+        <w:t xml:space="preserve"> </w:t>
+      </w:r>
+      <w:proofErr w:type="spellStart"/>
+      <w:r>
+        <w:rPr>
+          <w:rFonts w:ascii="Segoe UI" w:eastAsia="Times New Roman" w:hAnsi="Segoe UI" w:cs="Segoe UI"/>
+          <w:kern w:val="0"/>
+          <w:sz w:val="24"/>
+          <w:szCs w:val="24"/>
+          <w14:ligatures w14:val="none"/>
+        </w:rPr>
+        <w:t>danou</w:t>
+      </w:r>
+      <w:proofErr w:type="spellEnd"/>
+      <w:r>
+        <w:rPr>
+          <w:rFonts w:ascii="Segoe UI" w:eastAsia="Times New Roman" w:hAnsi="Segoe UI" w:cs="Segoe UI"/>
+          <w:kern w:val="0"/>
+          <w:sz w:val="24"/>
+          <w:szCs w:val="24"/>
+          <w14:ligatures w14:val="none"/>
+        </w:rPr>
+        <w:t xml:space="preserve"> </w:t>
+      </w:r>
+      <w:proofErr w:type="spellStart"/>
+      <w:r>
+        <w:rPr>
+          <w:rFonts w:ascii="Segoe UI" w:eastAsia="Times New Roman" w:hAnsi="Segoe UI" w:cs="Segoe UI"/>
+          <w:kern w:val="0"/>
+          <w:sz w:val="24"/>
+          <w:szCs w:val="24"/>
+          <w14:ligatures w14:val="none"/>
+        </w:rPr>
+        <w:t>farbou</w:t>
+      </w:r>
+      <w:proofErr w:type="spellEnd"/>
     </w:p>
     <w:sectPr>
       <w:pgSz w:w="12240" w:h="15840"/>

</xml_diff>